<commit_message>
petite conclu + correction + ajout annexe 4
</commit_message>
<xml_diff>
--- a/OppAffaire/Business Plan/Farview-BusinessPlan2016.docx
+++ b/OppAffaire/Business Plan/Farview-BusinessPlan2016.docx
@@ -42,7 +42,7 @@
                     </pic:cNvPicPr>
                   </pic:nvPicPr>
                   <pic:blipFill>
-                    <a:blip r:embed="rId8" cstate="print">
+                    <a:blip r:embed="rId9" cstate="print">
                       <a:extLst>
                         <a:ext uri="{28A0092B-C50C-407E-A947-70E740481C1C}">
                           <a14:useLocalDpi xmlns:a14="http://schemas.microsoft.com/office/drawing/2010/main" val="0"/>
@@ -809,7 +809,7 @@
                     </pic:cNvPicPr>
                   </pic:nvPicPr>
                   <pic:blipFill>
-                    <a:blip r:embed="rId8" cstate="print">
+                    <a:blip r:embed="rId9" cstate="print">
                       <a:extLst>
                         <a:ext uri="{28A0092B-C50C-407E-A947-70E740481C1C}">
                           <a14:useLocalDpi xmlns:a14="http://schemas.microsoft.com/office/drawing/2010/main" val="0"/>
@@ -3027,7 +3027,7 @@
                     </pic:cNvPicPr>
                   </pic:nvPicPr>
                   <pic:blipFill>
-                    <a:blip r:embed="rId9" cstate="print">
+                    <a:blip r:embed="rId10" cstate="print">
                       <a:extLst>
                         <a:ext uri="{28A0092B-C50C-407E-A947-70E740481C1C}">
                           <a14:useLocalDpi xmlns:a14="http://schemas.microsoft.com/office/drawing/2010/main" val="0"/>
@@ -3108,7 +3108,7 @@
                           </pic:cNvPicPr>
                         </pic:nvPicPr>
                         <pic:blipFill>
-                          <a:blip r:embed="rId10" cstate="print">
+                          <a:blip r:embed="rId11" cstate="print">
                             <a:extLst>
                               <a:ext uri="{28A0092B-C50C-407E-A947-70E740481C1C}">
                                 <a14:useLocalDpi xmlns:a14="http://schemas.microsoft.com/office/drawing/2010/main" val="0"/>
@@ -3187,9 +3187,9 @@
               </wp:anchor>
             </w:drawing>
           </mc:Choice>
-          <mc:Fallback xmlns:w16se="http://schemas.microsoft.com/office/word/2015/wordml/symex" xmlns:w15="http://schemas.microsoft.com/office/word/2012/wordml" xmlns:cx2="http://schemas.microsoft.com/office/drawing/2015/10/21/chartex" xmlns:cx1="http://schemas.microsoft.com/office/drawing/2015/9/8/chartex" xmlns:cx="http://schemas.microsoft.com/office/drawing/2014/chartex">
+          <mc:Fallback>
             <w:pict>
-              <v:group w14:anchorId="1184E2D8" id="Groupe 5" o:spid="_x0000_s1026" style="position:absolute;left:0;text-align:left;margin-left:241.7pt;margin-top:140.15pt;width:200.35pt;height:116.8pt;z-index:251664384" coordsize="25444,14836" o:gfxdata="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">
+              <v:group id="Groupe 5" o:spid="_x0000_s1026" style="position:absolute;left:0;text-align:left;margin-left:241.7pt;margin-top:140.15pt;width:200.35pt;height:116.8pt;z-index:251664384" coordsize="25444,14836" o:gfxdata="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">
                 <v:shapetype id="_x0000_t75" coordsize="21600,21600" o:spt="75" o:preferrelative="t" path="m@4@5l@4@11@9@11@9@5xe" filled="f" stroked="f">
                   <v:stroke joinstyle="miter"/>
                   <v:formulas>
@@ -3209,15 +3209,15 @@
                   <v:path o:extrusionok="f" gradientshapeok="t" o:connecttype="rect"/>
                   <o:lock v:ext="edit" aspectratio="t"/>
                 </v:shapetype>
-                <v:shape id="Image 6" o:spid="_x0000_s1027" type="#_x0000_t75" alt="Confocal image with Silicone immersion objective(tumor cells)" style="position:absolute;left:3795;width:18029;height:11386;visibility:visible;mso-wrap-style:square" o:gfxdata="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">
-                  <v:imagedata r:id="rId11" o:title="Confocal image with Silicone immersion objective(tumor cells)"/>
+                <v:shape id="Image 6" o:spid="_x0000_s1027" type="#_x0000_t75" alt="Confocal image with Silicone immersion objective(tumor cells)" style="position:absolute;left:3795;width:18029;height:11386;visibility:visible;mso-wrap-style:square" o:gfxdata="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">
+                  <v:imagedata r:id="rId12" o:title="Confocal image with Silicone immersion objective(tumor cells)"/>
                   <v:path arrowok="t"/>
                 </v:shape>
                 <v:shapetype id="_x0000_t202" coordsize="21600,21600" o:spt="202" path="m,l,21600r21600,l21600,xe">
                   <v:stroke joinstyle="miter"/>
                   <v:path gradientshapeok="t" o:connecttype="rect"/>
                 </v:shapetype>
-                <v:shape id="Zone de texte 7" o:spid="_x0000_s1028" type="#_x0000_t202" style="position:absolute;top:11559;width:25444;height:3277;visibility:visible;mso-wrap-style:square;v-text-anchor:top" o:gfxdata="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" stroked="f">
+                <v:shape id="Zone de texte 7" o:spid="_x0000_s1028" type="#_x0000_t202" style="position:absolute;top:11559;width:25444;height:3277;visibility:visible;mso-wrap-style:square;v-text-anchor:top" o:gfxdata="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" stroked="f">
                   <v:textbox inset="0,0,0,0">
                     <w:txbxContent>
                       <w:p>
@@ -5009,25 +5009,7 @@
           <w:sz w:val="24"/>
           <w:szCs w:val="24"/>
         </w:rPr>
-        <w:t xml:space="preserve">Dans un domaine de recherche tel que celui que l’on vise, les évolutions technologiques sont régulières. Les manières d’obtenir des résultats, puis ensuite de les partager sont de plus en plus nombreuses, ce qui nous assure qu’il sera possible de faire évoluer notre logiciel dans l’avenir afin de le faire correspondre au mieux à </w:t>
-      </w:r>
-      <w:proofErr w:type="gramStart"/>
-      <w:r>
-        <w:rPr>
-          <w:rFonts w:ascii="Palatino Linotype" w:hAnsi="Palatino Linotype"/>
-          <w:sz w:val="24"/>
-          <w:szCs w:val="24"/>
-        </w:rPr>
-        <w:t>ces</w:t>
-      </w:r>
-      <w:proofErr w:type="gramEnd"/>
-      <w:r>
-        <w:rPr>
-          <w:rFonts w:ascii="Palatino Linotype" w:hAnsi="Palatino Linotype"/>
-          <w:sz w:val="24"/>
-          <w:szCs w:val="24"/>
-        </w:rPr>
-        <w:t xml:space="preserve"> évolutions. Pouvoir accéder aux résultats obtenus à l’aide de notre logiciel à distance et les stocker dans une base de données spécifique pourrait ainsi être une des améliorations permises par ces évolutions technologiques.</w:t>
+        <w:t>Dans un domaine de recherche tel que celui que l’on vise, les évolutions technologiques sont régulières. Les manières d’obtenir des résultats, puis ensuite de les partager sont de plus en plus nombreuses, ce qui nous assure qu’il sera possible de faire évoluer notre logiciel dans l’avenir afin de le faire correspondre au mieux à ces évolutions. Pouvoir accéder aux résultats obtenus à l’aide de notre logiciel à distance et les stocker dans une base de données spécifique pourrait ainsi être une des améliorations permises par ces évolutions technologiques.</w:t>
       </w:r>
     </w:p>
     <w:p>
@@ -6029,7 +6011,7 @@
             <wp:cNvGraphicFramePr/>
             <a:graphic xmlns:a="http://schemas.openxmlformats.org/drawingml/2006/main">
               <a:graphicData uri="http://schemas.openxmlformats.org/drawingml/2006/chart">
-                <c:chart xmlns:c="http://schemas.openxmlformats.org/drawingml/2006/chart" xmlns:r="http://schemas.openxmlformats.org/officeDocument/2006/relationships" r:id="rId12"/>
+                <c:chart xmlns:c="http://schemas.openxmlformats.org/drawingml/2006/chart" xmlns:r="http://schemas.openxmlformats.org/officeDocument/2006/relationships" r:id="rId13"/>
               </a:graphicData>
             </a:graphic>
             <wp14:sizeRelH relativeFrom="page">
@@ -6063,7 +6045,7 @@
             <wp:cNvGraphicFramePr/>
             <a:graphic xmlns:a="http://schemas.openxmlformats.org/drawingml/2006/main">
               <a:graphicData uri="http://schemas.openxmlformats.org/drawingml/2006/chart">
-                <c:chart xmlns:c="http://schemas.openxmlformats.org/drawingml/2006/chart" xmlns:r="http://schemas.openxmlformats.org/officeDocument/2006/relationships" r:id="rId13"/>
+                <c:chart xmlns:c="http://schemas.openxmlformats.org/drawingml/2006/chart" xmlns:r="http://schemas.openxmlformats.org/officeDocument/2006/relationships" r:id="rId14"/>
               </a:graphicData>
             </a:graphic>
             <wp14:sizeRelH relativeFrom="page">
@@ -6356,8 +6338,6 @@
         </w:rPr>
         <w:tab/>
       </w:r>
-      <w:bookmarkStart w:id="8" w:name="_GoBack"/>
-      <w:bookmarkEnd w:id="8"/>
       <w:r>
         <w:rPr>
           <w:rFonts w:ascii="Palatino Linotype" w:hAnsi="Palatino Linotype"/>
@@ -6428,7 +6408,7 @@
                           </pic:cNvPicPr>
                         </pic:nvPicPr>
                         <pic:blipFill>
-                          <a:blip r:embed="rId14">
+                          <a:blip r:embed="rId15">
                             <a:extLst>
                               <a:ext uri="{28A0092B-C50C-407E-A947-70E740481C1C}">
                                 <a14:useLocalDpi xmlns:a14="http://schemas.microsoft.com/office/drawing/2010/main" val="0"/>
@@ -6551,14 +6531,14 @@
               </wp:anchor>
             </w:drawing>
           </mc:Choice>
-          <mc:Fallback xmlns:w16se="http://schemas.microsoft.com/office/word/2015/wordml/symex" xmlns:w15="http://schemas.microsoft.com/office/word/2012/wordml" xmlns:cx2="http://schemas.microsoft.com/office/drawing/2015/10/21/chartex" xmlns:cx1="http://schemas.microsoft.com/office/drawing/2015/9/8/chartex" xmlns:cx="http://schemas.microsoft.com/office/drawing/2014/chartex">
+          <mc:Fallback>
             <w:pict>
-              <v:group w14:anchorId="58F95659" id="Groupe 22" o:spid="_x0000_s1029" style="position:absolute;left:0;text-align:left;margin-left:32.45pt;margin-top:66.45pt;width:373.7pt;height:292.5pt;z-index:251681792;mso-position-horizontal-relative:margin;mso-width-relative:margin;mso-height-relative:margin" coordsize="53174,45720" o:gfxdata="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">
-                <v:shape id="Image 11" o:spid="_x0000_s1030" type="#_x0000_t75" style="position:absolute;width:53174;height:40379;visibility:visible;mso-wrap-style:square" o:gfxdata="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">
-                  <v:imagedata r:id="rId15" o:title=""/>
+              <v:group id="Groupe 22" o:spid="_x0000_s1029" style="position:absolute;left:0;text-align:left;margin-left:32.45pt;margin-top:66.45pt;width:373.7pt;height:292.5pt;z-index:251681792;mso-position-horizontal-relative:margin;mso-width-relative:margin;mso-height-relative:margin" coordsize="53174,45720" o:gfxdata="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">
+                <v:shape id="Image 11" o:spid="_x0000_s1030" type="#_x0000_t75" style="position:absolute;width:53174;height:40379;visibility:visible;mso-wrap-style:square" o:gfxdata="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">
+                  <v:imagedata r:id="rId16" o:title=""/>
                   <v:path arrowok="t"/>
                 </v:shape>
-                <v:shape id="Zone de texte 24" o:spid="_x0000_s1031" type="#_x0000_t202" style="position:absolute;top:43053;width:53174;height:2667;visibility:visible;mso-wrap-style:square;v-text-anchor:top" o:gfxdata="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" stroked="f">
+                <v:shape id="Zone de texte 24" o:spid="_x0000_s1031" type="#_x0000_t202" style="position:absolute;top:43053;width:53174;height:2667;visibility:visible;mso-wrap-style:square;v-text-anchor:top" o:gfxdata="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" stroked="f">
                   <v:textbox inset="0,0,0,0">
                     <w:txbxContent>
                       <w:p>
@@ -6605,7 +6585,21 @@
                           <w:rPr>
                             <w:lang w:val="fr-FR"/>
                           </w:rPr>
-                          <w:t xml:space="preserve"> Prototype sous Matlab du logiciel</w:t>
+                          <w:t xml:space="preserve"> Prototype sous </w:t>
+                        </w:r>
+                        <w:proofErr w:type="spellStart"/>
+                        <w:r>
+                          <w:rPr>
+                            <w:lang w:val="fr-FR"/>
+                          </w:rPr>
+                          <w:t>Matlab</w:t>
+                        </w:r>
+                        <w:proofErr w:type="spellEnd"/>
+                        <w:r>
+                          <w:rPr>
+                            <w:lang w:val="fr-FR"/>
+                          </w:rPr>
+                          <w:t xml:space="preserve"> du logiciel</w:t>
                         </w:r>
                       </w:p>
                     </w:txbxContent>
@@ -6752,7 +6746,7 @@
           <w:u w:val="single"/>
         </w:rPr>
       </w:pPr>
-      <w:bookmarkStart w:id="9" w:name="_Toc450685290"/>
+      <w:bookmarkStart w:id="8" w:name="_Toc450685290"/>
       <w:r>
         <w:rPr>
           <w:rFonts w:ascii="Palatino Linotype" w:hAnsi="Palatino Linotype"/>
@@ -6761,68 +6755,68 @@
         <w:lastRenderedPageBreak/>
         <w:t>Stratégie financière</w:t>
       </w:r>
+      <w:bookmarkEnd w:id="8"/>
+    </w:p>
+    <w:p>
+      <w:pPr>
+        <w:spacing w:after="0"/>
+        <w:jc w:val="both"/>
+        <w:rPr>
+          <w:rFonts w:ascii="Palatino Linotype" w:hAnsi="Palatino Linotype"/>
+          <w:sz w:val="24"/>
+          <w:szCs w:val="24"/>
+        </w:rPr>
+      </w:pPr>
+    </w:p>
+    <w:p>
+      <w:pPr>
+        <w:spacing w:after="0"/>
+        <w:jc w:val="both"/>
+        <w:rPr>
+          <w:rFonts w:ascii="Palatino Linotype" w:hAnsi="Palatino Linotype"/>
+          <w:sz w:val="24"/>
+          <w:szCs w:val="24"/>
+        </w:rPr>
+      </w:pPr>
+      <w:r>
+        <w:rPr>
+          <w:rFonts w:ascii="Palatino Linotype" w:hAnsi="Palatino Linotype"/>
+          <w:sz w:val="24"/>
+          <w:szCs w:val="24"/>
+        </w:rPr>
+        <w:t>Nous prenons place sur un marché en légère croissance et comprenant déjà quatre grandes entités dominantes. Nous possédons un produit que personne d'autre ne propose, mais notre service et notre notoriété sont encore à faire.</w:t>
+      </w:r>
+    </w:p>
+    <w:p>
+      <w:pPr>
+        <w:spacing w:after="0"/>
+        <w:jc w:val="both"/>
+        <w:rPr>
+          <w:rFonts w:ascii="Palatino Linotype" w:hAnsi="Palatino Linotype"/>
+          <w:sz w:val="24"/>
+          <w:szCs w:val="24"/>
+        </w:rPr>
+      </w:pPr>
+    </w:p>
+    <w:p>
+      <w:pPr>
+        <w:pStyle w:val="Titre2"/>
+        <w:jc w:val="both"/>
+        <w:rPr>
+          <w:rFonts w:ascii="Palatino Linotype" w:hAnsi="Palatino Linotype"/>
+        </w:rPr>
+      </w:pPr>
+      <w:bookmarkStart w:id="9" w:name="_Toc450685291"/>
+      <w:r>
+        <w:rPr>
+          <w:rFonts w:ascii="Palatino Linotype" w:hAnsi="Palatino Linotype"/>
+        </w:rPr>
+        <w:t>La communication</w:t>
+      </w:r>
       <w:bookmarkEnd w:id="9"/>
     </w:p>
     <w:p>
       <w:pPr>
-        <w:spacing w:after="0"/>
-        <w:jc w:val="both"/>
-        <w:rPr>
-          <w:rFonts w:ascii="Palatino Linotype" w:hAnsi="Palatino Linotype"/>
-          <w:sz w:val="24"/>
-          <w:szCs w:val="24"/>
-        </w:rPr>
-      </w:pPr>
-    </w:p>
-    <w:p>
-      <w:pPr>
-        <w:spacing w:after="0"/>
-        <w:jc w:val="both"/>
-        <w:rPr>
-          <w:rFonts w:ascii="Palatino Linotype" w:hAnsi="Palatino Linotype"/>
-          <w:sz w:val="24"/>
-          <w:szCs w:val="24"/>
-        </w:rPr>
-      </w:pPr>
-      <w:r>
-        <w:rPr>
-          <w:rFonts w:ascii="Palatino Linotype" w:hAnsi="Palatino Linotype"/>
-          <w:sz w:val="24"/>
-          <w:szCs w:val="24"/>
-        </w:rPr>
-        <w:t>Nous prenons place sur un marché en légère croissance et comprenant déjà quatre grandes entités dominantes. Nous possédons un produit que personne d'autre ne propose, mais notre service et notre notoriété sont encore à faire.</w:t>
-      </w:r>
-    </w:p>
-    <w:p>
-      <w:pPr>
-        <w:spacing w:after="0"/>
-        <w:jc w:val="both"/>
-        <w:rPr>
-          <w:rFonts w:ascii="Palatino Linotype" w:hAnsi="Palatino Linotype"/>
-          <w:sz w:val="24"/>
-          <w:szCs w:val="24"/>
-        </w:rPr>
-      </w:pPr>
-    </w:p>
-    <w:p>
-      <w:pPr>
-        <w:pStyle w:val="Titre2"/>
-        <w:jc w:val="both"/>
-        <w:rPr>
-          <w:rFonts w:ascii="Palatino Linotype" w:hAnsi="Palatino Linotype"/>
-        </w:rPr>
-      </w:pPr>
-      <w:bookmarkStart w:id="10" w:name="_Toc450685291"/>
-      <w:r>
-        <w:rPr>
-          <w:rFonts w:ascii="Palatino Linotype" w:hAnsi="Palatino Linotype"/>
-        </w:rPr>
-        <w:t>La communication</w:t>
-      </w:r>
-      <w:bookmarkEnd w:id="10"/>
-    </w:p>
-    <w:p>
-      <w:pPr>
         <w:jc w:val="both"/>
         <w:rPr>
           <w:rFonts w:ascii="Palatino Linotype" w:hAnsi="Palatino Linotype"/>
@@ -6850,23 +6844,37 @@
           <w:rFonts w:ascii="Palatino Linotype" w:hAnsi="Palatino Linotype"/>
           <w:sz w:val="24"/>
         </w:rPr>
-        <w:t>Il nous faut rassurer les acheteurs potentiels, qui n'ont pas la certitude que notre produit soit aussi efficace que nous l'avançons. Pour cela, une version démo du logiciel sera disponible pendant 15 jours. Les résultats de cette démo resteront notre propriété exclusive et ne devront pas être utilisé à des fins lucratives, elles font acte de faisabilité. Le logiciel sera aussi crypté et correspondra à une version non finalisée, ceci afin d'entraver les tentatives de craquage ou de rétro-engineering.</w:t>
-      </w:r>
-    </w:p>
-    <w:p>
-      <w:pPr>
-        <w:jc w:val="both"/>
-        <w:rPr>
-          <w:rFonts w:ascii="Palatino Linotype" w:hAnsi="Palatino Linotype"/>
-          <w:sz w:val="24"/>
-        </w:rPr>
-      </w:pPr>
-      <w:r>
-        <w:rPr>
-          <w:rFonts w:ascii="Palatino Linotype" w:hAnsi="Palatino Linotype"/>
-          <w:sz w:val="24"/>
-        </w:rPr>
-        <w:t>Cette communication sera bilatérale : nos clients pourront venir sur un forum internet pour donner leur retour sur nos produits, proposer des améliorations, ou parler de la microscopie en générale. Ce retour nous servira partiellement à réorienter notre produit ou à développer notre gamme selon les attentes du marché. Il nous permet de prendre connaissances d’éventuels bugs rencontrés par les clients, et d’assurer à nos acheteurs un suivi et une bonne qualité de produit.</w:t>
+        <w:t>Il nous faut rassurer les acheteurs potentiels, qui n'ont pas la certitude que notre produit soit aussi efficace que nous l'avançons. Pour cela, une version démo du logiciel sera disponible pendant 15 jours. Les résultats de cette démo resteront notre propriété exclusive et ne devront pas être utilisé à des fins lucratives, elles font acte de faisabilité</w:t>
+      </w:r>
+      <w:r>
+        <w:rPr>
+          <w:rFonts w:ascii="Palatino Linotype" w:hAnsi="Palatino Linotype"/>
+          <w:sz w:val="24"/>
+        </w:rPr>
+        <w:t>, et pour les utiliser à des fins de publication, la version complète devra être achetée</w:t>
+      </w:r>
+      <w:r>
+        <w:rPr>
+          <w:rFonts w:ascii="Palatino Linotype" w:hAnsi="Palatino Linotype"/>
+          <w:sz w:val="24"/>
+        </w:rPr>
+        <w:t>. Le logiciel sera aussi crypté et correspondra à une version non finalisée, ceci afin d'entraver les tentatives de craquage ou de rétro-engineering.</w:t>
+      </w:r>
+    </w:p>
+    <w:p>
+      <w:pPr>
+        <w:jc w:val="both"/>
+        <w:rPr>
+          <w:rFonts w:ascii="Palatino Linotype" w:hAnsi="Palatino Linotype"/>
+          <w:sz w:val="24"/>
+        </w:rPr>
+      </w:pPr>
+      <w:r>
+        <w:rPr>
+          <w:rFonts w:ascii="Palatino Linotype" w:hAnsi="Palatino Linotype"/>
+          <w:sz w:val="24"/>
+        </w:rPr>
+        <w:t>Cette communication sera bilatérale : nos clients pourront venir sur un forum internet pour donner leur retour sur nos produits, proposer des améliorations, ou parler de la microscopie en générale. Ce retour nous servira partiellement à réorienter notre produit ou à développer notre gamme selon les attentes du marché. Il nous permet de prendre connaissance d’éventuels bugs rencontrés par les clients, et d’assurer à nos acheteurs un suivi et une bonne qualité de produit.</w:t>
       </w:r>
       <w:r>
         <w:rPr>
@@ -6940,7 +6948,7 @@
                             </pic:cNvPicPr>
                           </pic:nvPicPr>
                           <pic:blipFill>
-                            <a:blip r:embed="rId8" cstate="print">
+                            <a:blip r:embed="rId9" cstate="print">
                               <a:extLst>
                                 <a:ext uri="{28A0092B-C50C-407E-A947-70E740481C1C}">
                                   <a14:useLocalDpi xmlns:a14="http://schemas.microsoft.com/office/drawing/2010/main" val="0"/>
@@ -6974,7 +6982,7 @@
                             </pic:cNvPicPr>
                           </pic:nvPicPr>
                           <pic:blipFill>
-                            <a:blip r:embed="rId16" cstate="print">
+                            <a:blip r:embed="rId17" cstate="print">
                               <a:extLst>
                                 <a:ext uri="{28A0092B-C50C-407E-A947-70E740481C1C}">
                                   <a14:useLocalDpi xmlns:a14="http://schemas.microsoft.com/office/drawing/2010/main" val="0"/>
@@ -7055,20 +7063,20 @@
               </wp:anchor>
             </w:drawing>
           </mc:Choice>
-          <mc:Fallback xmlns:w16se="http://schemas.microsoft.com/office/word/2015/wordml/symex" xmlns:w15="http://schemas.microsoft.com/office/word/2012/wordml" xmlns:cx2="http://schemas.microsoft.com/office/drawing/2015/10/21/chartex" xmlns:cx1="http://schemas.microsoft.com/office/drawing/2015/9/8/chartex" xmlns:cx="http://schemas.microsoft.com/office/drawing/2014/chartex">
+          <mc:Fallback>
             <w:pict>
-              <v:group w14:anchorId="709D63CB" id="Groupe 14" o:spid="_x0000_s1032" style="position:absolute;left:0;text-align:left;margin-left:22.9pt;margin-top:68.45pt;width:383.75pt;height:129.65pt;z-index:251670528" coordsize="48736,16465" o:gfxdata="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">
-                <v:group id="Groupe 12" o:spid="_x0000_s1033" style="position:absolute;width:48736;height:13195" coordorigin=",-1380" coordsize="48739,13198" o:gfxdata="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">
-                  <v:shape id="Image 8" o:spid="_x0000_s1034" type="#_x0000_t75" style="position:absolute;width:27690;height:11818;visibility:visible;mso-wrap-style:square" o:gfxdata="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">
-                    <v:imagedata r:id="rId17" o:title="FAR_V_IEW"/>
+              <v:group id="Groupe 14" o:spid="_x0000_s1032" style="position:absolute;left:0;text-align:left;margin-left:22.9pt;margin-top:68.45pt;width:383.75pt;height:129.65pt;z-index:251670528" coordsize="48736,16465" o:gfxdata="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">
+                <v:group id="Groupe 12" o:spid="_x0000_s1033" style="position:absolute;width:48736;height:13195" coordorigin=",-1380" coordsize="48739,13198" o:gfxdata="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">
+                  <v:shape id="Image 8" o:spid="_x0000_s1034" type="#_x0000_t75" style="position:absolute;width:27690;height:11818;visibility:visible;mso-wrap-style:square" o:gfxdata="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">
+                    <v:imagedata r:id="rId18" o:title="FAR_V_IEW"/>
                     <v:path arrowok="t"/>
                   </v:shape>
-                  <v:shape id="Image 11" o:spid="_x0000_s1035" type="#_x0000_t75" style="position:absolute;left:35540;top:-1380;width:13199;height:13198;visibility:visible;mso-wrap-style:square" o:gfxdata="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">
-                    <v:imagedata r:id="rId18" o:title="FarView3"/>
+                  <v:shape id="Image 11" o:spid="_x0000_s1035" type="#_x0000_t75" style="position:absolute;left:35540;top:-1380;width:13199;height:13198;visibility:visible;mso-wrap-style:square" o:gfxdata="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">
+                    <v:imagedata r:id="rId19" o:title="FarView3"/>
                     <v:path arrowok="t"/>
                   </v:shape>
                 </v:group>
-                <v:shape id="Zone de texte 13" o:spid="_x0000_s1036" type="#_x0000_t202" style="position:absolute;top:13798;width:48736;height:2667;visibility:visible;mso-wrap-style:square;v-text-anchor:top" o:gfxdata="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" stroked="f">
+                <v:shape id="Zone de texte 13" o:spid="_x0000_s1036" type="#_x0000_t202" style="position:absolute;top:13798;width:48736;height:2667;visibility:visible;mso-wrap-style:square;v-text-anchor:top" o:gfxdata="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" stroked="f">
                   <v:textbox style="mso-fit-shape-to-text:t" inset="0,0,0,0">
                     <w:txbxContent>
                       <w:p>
@@ -7081,8 +7089,13 @@
                           </w:rPr>
                         </w:pPr>
                         <w:r>
-                          <w:t>Logos FarView</w:t>
+                          <w:t xml:space="preserve">Logos </w:t>
                         </w:r>
+                        <w:proofErr w:type="spellStart"/>
+                        <w:r>
+                          <w:t>FarView</w:t>
+                        </w:r>
+                        <w:proofErr w:type="spellEnd"/>
                       </w:p>
                     </w:txbxContent>
                   </v:textbox>
@@ -7137,7 +7150,7 @@
           <w:rFonts w:ascii="Palatino Linotype" w:hAnsi="Palatino Linotype"/>
         </w:rPr>
       </w:pPr>
-      <w:bookmarkStart w:id="11" w:name="_Toc450685292"/>
+      <w:bookmarkStart w:id="10" w:name="_Toc450685292"/>
       <w:r>
         <w:rPr>
           <w:rFonts w:ascii="Palatino Linotype" w:hAnsi="Palatino Linotype"/>
@@ -7145,6 +7158,253 @@
         <w:lastRenderedPageBreak/>
         <w:t>Le prix et la vente</w:t>
       </w:r>
+      <w:bookmarkEnd w:id="10"/>
+    </w:p>
+    <w:p>
+      <w:pPr>
+        <w:spacing w:after="0"/>
+        <w:jc w:val="both"/>
+        <w:rPr>
+          <w:rFonts w:ascii="Palatino Linotype" w:hAnsi="Palatino Linotype"/>
+          <w:sz w:val="24"/>
+          <w:szCs w:val="24"/>
+        </w:rPr>
+      </w:pPr>
+      <w:r>
+        <w:rPr>
+          <w:rFonts w:ascii="Palatino Linotype" w:hAnsi="Palatino Linotype"/>
+          <w:sz w:val="24"/>
+          <w:szCs w:val="24"/>
+        </w:rPr>
+        <w:t>Concernant le prix du produit, celui-ci étant innovant et ayant des performances jamais atteintes auparavant, une certaine partie de nos acheteurs potentiels vont être peu regardant sur le prix : les résultats qu'ils espèrent obtenir ne pourront se faire autrement et ouvriront la voie à des avancées techniques et scientifiques telles que la compréhension des cellules, des neurones, des virus…</w:t>
+      </w:r>
+    </w:p>
+    <w:p>
+      <w:pPr>
+        <w:spacing w:after="0"/>
+        <w:jc w:val="both"/>
+        <w:rPr>
+          <w:rFonts w:ascii="Palatino Linotype" w:hAnsi="Palatino Linotype"/>
+          <w:sz w:val="24"/>
+          <w:szCs w:val="24"/>
+        </w:rPr>
+      </w:pPr>
+    </w:p>
+    <w:p>
+      <w:pPr>
+        <w:spacing w:after="0"/>
+        <w:jc w:val="both"/>
+        <w:rPr>
+          <w:rFonts w:ascii="Palatino Linotype" w:hAnsi="Palatino Linotype"/>
+          <w:sz w:val="24"/>
+          <w:szCs w:val="24"/>
+        </w:rPr>
+      </w:pPr>
+      <w:r>
+        <w:rPr>
+          <w:rFonts w:ascii="Palatino Linotype" w:hAnsi="Palatino Linotype"/>
+          <w:sz w:val="24"/>
+          <w:szCs w:val="24"/>
+        </w:rPr>
+        <w:t>Nous allons donc commencer comme un produit de luxe, aux alentours de 10k€ l’abonnement à l’année, qui comprend les mises à jour. Ce prix</w:t>
+      </w:r>
+      <w:r>
+        <w:rPr>
+          <w:rFonts w:ascii="Palatino Linotype" w:hAnsi="Palatino Linotype"/>
+          <w:sz w:val="24"/>
+          <w:szCs w:val="24"/>
+        </w:rPr>
+        <w:t xml:space="preserve"> n'est pas non plus exorbitant :</w:t>
+      </w:r>
+      <w:r>
+        <w:rPr>
+          <w:rFonts w:ascii="Palatino Linotype" w:hAnsi="Palatino Linotype"/>
+          <w:sz w:val="24"/>
+          <w:szCs w:val="24"/>
+        </w:rPr>
+        <w:t xml:space="preserve"> dans notre secteur il est courant d'acheter des microscopes à 300 k€, en comparaison une licence </w:t>
+      </w:r>
+      <w:proofErr w:type="spellStart"/>
+      <w:r>
+        <w:rPr>
+          <w:rFonts w:ascii="Palatino Linotype" w:hAnsi="Palatino Linotype"/>
+          <w:sz w:val="24"/>
+          <w:szCs w:val="24"/>
+        </w:rPr>
+        <w:t>Matlab</w:t>
+      </w:r>
+      <w:proofErr w:type="spellEnd"/>
+      <w:r>
+        <w:rPr>
+          <w:rFonts w:ascii="Palatino Linotype" w:hAnsi="Palatino Linotype"/>
+          <w:sz w:val="24"/>
+          <w:szCs w:val="24"/>
+        </w:rPr>
+        <w:t xml:space="preserve"> coûte 2000€ et </w:t>
+      </w:r>
+      <w:proofErr w:type="spellStart"/>
+      <w:r>
+        <w:rPr>
+          <w:rFonts w:ascii="Palatino Linotype" w:hAnsi="Palatino Linotype"/>
+          <w:sz w:val="24"/>
+          <w:szCs w:val="24"/>
+        </w:rPr>
+        <w:t>CodeV</w:t>
+      </w:r>
+      <w:proofErr w:type="spellEnd"/>
+      <w:r>
+        <w:rPr>
+          <w:rFonts w:ascii="Palatino Linotype" w:hAnsi="Palatino Linotype"/>
+          <w:sz w:val="24"/>
+          <w:szCs w:val="24"/>
+        </w:rPr>
+        <w:t xml:space="preserve"> 3500€ l’année. Le prix de notre produit descendra légèrement au bout de 4 ou 5 mois, afin de pénétrer un marché plus vaste et de séduire nos acheteurs potentiels que notre produit intéressait, mais qu’ils trouvaient trop cher.</w:t>
+      </w:r>
+    </w:p>
+    <w:p>
+      <w:pPr>
+        <w:spacing w:after="0"/>
+        <w:jc w:val="both"/>
+        <w:rPr>
+          <w:rFonts w:ascii="Palatino Linotype" w:hAnsi="Palatino Linotype"/>
+          <w:sz w:val="24"/>
+          <w:szCs w:val="24"/>
+        </w:rPr>
+      </w:pPr>
+      <w:r>
+        <w:rPr>
+          <w:rFonts w:ascii="Palatino Linotype" w:hAnsi="Palatino Linotype"/>
+          <w:sz w:val="24"/>
+          <w:szCs w:val="24"/>
+        </w:rPr>
+        <w:t>Afin de se constituer rapidement un fond de roulement quantitatif, nous envisageons d’attirer nos premiers acheteurs avec un supplément sur leur achat : par exemple un logiciel légèrement différent avec une deuxième année offerte.</w:t>
+      </w:r>
+      <w:r>
+        <w:rPr>
+          <w:rFonts w:ascii="Palatino Linotype" w:hAnsi="Palatino Linotype"/>
+          <w:sz w:val="24"/>
+          <w:szCs w:val="24"/>
+        </w:rPr>
+        <w:t xml:space="preserve"> </w:t>
+      </w:r>
+      <w:r>
+        <w:rPr>
+          <w:rFonts w:ascii="Palatino Linotype" w:hAnsi="Palatino Linotype"/>
+          <w:sz w:val="24"/>
+          <w:szCs w:val="24"/>
+        </w:rPr>
+        <w:t xml:space="preserve">Enfin, les clients </w:t>
+      </w:r>
+      <w:r>
+        <w:rPr>
+          <w:rFonts w:ascii="Palatino Linotype" w:hAnsi="Palatino Linotype"/>
+          <w:sz w:val="24"/>
+          <w:szCs w:val="24"/>
+        </w:rPr>
+        <w:t>paieront</w:t>
+      </w:r>
+      <w:r>
+        <w:rPr>
+          <w:rFonts w:ascii="Palatino Linotype" w:hAnsi="Palatino Linotype"/>
+          <w:sz w:val="24"/>
+          <w:szCs w:val="24"/>
+        </w:rPr>
+        <w:t xml:space="preserve"> entièrement via notre site (virement bancaire, </w:t>
+      </w:r>
+      <w:proofErr w:type="spellStart"/>
+      <w:r>
+        <w:rPr>
+          <w:rFonts w:ascii="Palatino Linotype" w:hAnsi="Palatino Linotype"/>
+          <w:sz w:val="24"/>
+          <w:szCs w:val="24"/>
+        </w:rPr>
+        <w:t>Paypal</w:t>
+      </w:r>
+      <w:proofErr w:type="spellEnd"/>
+      <w:r>
+        <w:rPr>
+          <w:rFonts w:ascii="Palatino Linotype" w:hAnsi="Palatino Linotype"/>
+          <w:sz w:val="24"/>
+          <w:szCs w:val="24"/>
+        </w:rPr>
+        <w:t>)</w:t>
+      </w:r>
+      <w:r>
+        <w:rPr>
+          <w:rFonts w:ascii="Palatino Linotype" w:hAnsi="Palatino Linotype"/>
+          <w:sz w:val="24"/>
+          <w:szCs w:val="24"/>
+        </w:rPr>
+        <w:t xml:space="preserve"> </w:t>
+      </w:r>
+      <w:r>
+        <w:rPr>
+          <w:rFonts w:ascii="Palatino Linotype" w:hAnsi="Palatino Linotype"/>
+          <w:sz w:val="24"/>
+          <w:szCs w:val="24"/>
+        </w:rPr>
+        <w:t xml:space="preserve">ou </w:t>
+      </w:r>
+      <w:r>
+        <w:rPr>
+          <w:rFonts w:ascii="Palatino Linotype" w:hAnsi="Palatino Linotype"/>
+          <w:sz w:val="24"/>
+          <w:szCs w:val="24"/>
+        </w:rPr>
+        <w:t>par chèque. La livraison du produit se fait de façon virtuelle, par téléchargement</w:t>
+      </w:r>
+      <w:r>
+        <w:rPr>
+          <w:rFonts w:ascii="Palatino Linotype" w:hAnsi="Palatino Linotype"/>
+          <w:sz w:val="24"/>
+          <w:szCs w:val="24"/>
+        </w:rPr>
+        <w:t xml:space="preserve"> ou en tant qu’activation d’un compte spécifique depuis la version de démonstration fait en direct par un membre de </w:t>
+      </w:r>
+      <w:proofErr w:type="spellStart"/>
+      <w:r>
+        <w:rPr>
+          <w:rFonts w:ascii="Palatino Linotype" w:hAnsi="Palatino Linotype"/>
+          <w:sz w:val="24"/>
+          <w:szCs w:val="24"/>
+        </w:rPr>
+        <w:t>FarView</w:t>
+      </w:r>
+      <w:proofErr w:type="spellEnd"/>
+      <w:r>
+        <w:rPr>
+          <w:rFonts w:ascii="Palatino Linotype" w:hAnsi="Palatino Linotype"/>
+          <w:sz w:val="24"/>
+          <w:szCs w:val="24"/>
+        </w:rPr>
+        <w:t>.</w:t>
+      </w:r>
+    </w:p>
+    <w:p>
+      <w:pPr>
+        <w:spacing w:after="0"/>
+        <w:jc w:val="both"/>
+        <w:rPr>
+          <w:rFonts w:ascii="Palatino Linotype" w:hAnsi="Palatino Linotype"/>
+          <w:sz w:val="28"/>
+          <w:szCs w:val="24"/>
+        </w:rPr>
+      </w:pPr>
+    </w:p>
+    <w:p>
+      <w:pPr>
+        <w:pStyle w:val="Titre2"/>
+        <w:rPr>
+          <w:rFonts w:ascii="Palatino Linotype" w:hAnsi="Palatino Linotype"/>
+        </w:rPr>
+      </w:pPr>
+      <w:bookmarkStart w:id="11" w:name="_Toc450685293"/>
+      <w:r>
+        <w:rPr>
+          <w:rFonts w:ascii="Palatino Linotype" w:hAnsi="Palatino Linotype"/>
+        </w:rPr>
+        <w:t>Développement</w:t>
+      </w:r>
       <w:bookmarkEnd w:id="11"/>
     </w:p>
     <w:p>
@@ -7163,7 +7423,41 @@
           <w:sz w:val="24"/>
           <w:szCs w:val="24"/>
         </w:rPr>
-        <w:t>Concernant le prix du produit, celui-ci étant innovant et ayant des performances jamais atteintes auparavant, une certaine partie de nos acheteurs potentiels vont être peu regardant sur le prix : les résultats qu'ils espèrent obtenir ne pourront se faire autrement et ouvriront la voie à des avancées techniques et scientifiques telles que la compréhension des cellules, des neurones, des virus…</w:t>
+        <w:t xml:space="preserve">La première année, l’entreprise </w:t>
+      </w:r>
+      <w:proofErr w:type="spellStart"/>
+      <w:r>
+        <w:rPr>
+          <w:rFonts w:ascii="Palatino Linotype" w:hAnsi="Palatino Linotype"/>
+          <w:sz w:val="24"/>
+          <w:szCs w:val="24"/>
+        </w:rPr>
+        <w:t>FarView</w:t>
+      </w:r>
+      <w:proofErr w:type="spellEnd"/>
+      <w:r>
+        <w:rPr>
+          <w:rFonts w:ascii="Palatino Linotype" w:hAnsi="Palatino Linotype"/>
+          <w:sz w:val="24"/>
+          <w:szCs w:val="24"/>
+        </w:rPr>
+        <w:t xml:space="preserve"> sera l</w:t>
+      </w:r>
+      <w:r>
+        <w:rPr>
+          <w:rFonts w:ascii="Palatino Linotype" w:hAnsi="Palatino Linotype"/>
+          <w:sz w:val="24"/>
+          <w:szCs w:val="24"/>
+        </w:rPr>
+        <w:t>ocalisée dans les bureaux de l’I</w:t>
+      </w:r>
+      <w:r>
+        <w:rPr>
+          <w:rFonts w:ascii="Palatino Linotype" w:hAnsi="Palatino Linotype"/>
+          <w:sz w:val="24"/>
+          <w:szCs w:val="24"/>
+        </w:rPr>
+        <w:t>nstitut d’Optique d’Aquitaine, nous travaillons avec notre propre matériel et avec le montage à microscope de notre partenaire M. Pierre Bon, mais nous n’hébergerons pas nous même notre site internet.</w:t>
       </w:r>
     </w:p>
     <w:p>
@@ -7176,6 +7470,48 @@
           <w:szCs w:val="24"/>
         </w:rPr>
       </w:pPr>
+      <w:r>
+        <w:rPr>
+          <w:rFonts w:ascii="Palatino Linotype" w:hAnsi="Palatino Linotype"/>
+          <w:sz w:val="24"/>
+          <w:szCs w:val="24"/>
+        </w:rPr>
+        <w:t>Pendant cette durée nous continuerons à améliorer le logiciel et commenceront à développer d’autres produits liés à la microscopie. Il s’agira prioritairement d’autres logiciels et produits non physiques, qui nous évitent de mettre en p</w:t>
+      </w:r>
+      <w:r>
+        <w:rPr>
+          <w:rFonts w:ascii="Palatino Linotype" w:hAnsi="Palatino Linotype"/>
+          <w:sz w:val="24"/>
+          <w:szCs w:val="24"/>
+        </w:rPr>
+        <w:t xml:space="preserve">lace un processus de livraison. </w:t>
+      </w:r>
+      <w:r>
+        <w:rPr>
+          <w:rFonts w:ascii="Palatino Linotype" w:hAnsi="Palatino Linotype"/>
+          <w:sz w:val="24"/>
+          <w:szCs w:val="24"/>
+        </w:rPr>
+        <w:t xml:space="preserve">Un partenariat avec l’un des </w:t>
+      </w:r>
+      <w:proofErr w:type="spellStart"/>
+      <w:r>
+        <w:rPr>
+          <w:rFonts w:ascii="Palatino Linotype" w:hAnsi="Palatino Linotype"/>
+          <w:sz w:val="24"/>
+          <w:szCs w:val="24"/>
+        </w:rPr>
+        <w:t>Big</w:t>
+      </w:r>
+      <w:proofErr w:type="spellEnd"/>
+      <w:r>
+        <w:rPr>
+          <w:rFonts w:ascii="Palatino Linotype" w:hAnsi="Palatino Linotype"/>
+          <w:sz w:val="24"/>
+          <w:szCs w:val="24"/>
+        </w:rPr>
+        <w:t xml:space="preserve"> Four est envisageable, notamment Zeiss qui est assez ouvert aux nouvelles technologies. </w:t>
+      </w:r>
     </w:p>
     <w:p>
       <w:pPr>
@@ -7193,23 +7529,97 @@
           <w:sz w:val="24"/>
           <w:szCs w:val="24"/>
         </w:rPr>
-        <w:t>Nous allons donc commencer comme un produit de luxe, aux alentours de 10k€ l’abonnement à l’année, qui comprend les mises à jour. Ce prix</w:t>
-      </w:r>
-      <w:r>
-        <w:rPr>
-          <w:rFonts w:ascii="Palatino Linotype" w:hAnsi="Palatino Linotype"/>
-          <w:sz w:val="24"/>
-          <w:szCs w:val="24"/>
-        </w:rPr>
-        <w:t xml:space="preserve"> n'est pas non plus exorbitant :</w:t>
-      </w:r>
-      <w:r>
-        <w:rPr>
-          <w:rFonts w:ascii="Palatino Linotype" w:hAnsi="Palatino Linotype"/>
-          <w:sz w:val="24"/>
-          <w:szCs w:val="24"/>
-        </w:rPr>
-        <w:t xml:space="preserve"> dans notre secteur il est courant d'acheter des microscopes à 300 k€, en comparaison une licence </w:t>
+        <w:t xml:space="preserve">Au début de la deuxième année, nous aurons nos propres locaux et nous achèterons deux ordinateurs puissants qui nous permettront d’être plus efficaces dans nos </w:t>
+      </w:r>
+      <w:r>
+        <w:rPr>
+          <w:rFonts w:ascii="Palatino Linotype" w:hAnsi="Palatino Linotype"/>
+          <w:sz w:val="24"/>
+          <w:szCs w:val="24"/>
+        </w:rPr>
+        <w:lastRenderedPageBreak/>
+        <w:t>améliorations du logiciel. Au cours de la troisième année, nous continuerons nos investissements dans l’achat de matériel informatique.</w:t>
+      </w:r>
+    </w:p>
+    <w:p>
+      <w:pPr>
+        <w:spacing w:after="0"/>
+        <w:jc w:val="both"/>
+        <w:rPr>
+          <w:rFonts w:ascii="Palatino Linotype" w:hAnsi="Palatino Linotype"/>
+          <w:sz w:val="24"/>
+          <w:szCs w:val="24"/>
+        </w:rPr>
+      </w:pPr>
+      <w:r>
+        <w:rPr>
+          <w:rFonts w:ascii="Palatino Linotype" w:hAnsi="Palatino Linotype"/>
+          <w:sz w:val="24"/>
+          <w:szCs w:val="24"/>
+        </w:rPr>
+        <w:t xml:space="preserve">Nous devons nous attendre, d’ici deux ou trois ans, à l’émergence de concurrents directs : </w:t>
+      </w:r>
+      <w:r>
+        <w:rPr>
+          <w:rFonts w:ascii="Palatino Linotype" w:hAnsi="Palatino Linotype"/>
+          <w:sz w:val="24"/>
+          <w:szCs w:val="24"/>
+        </w:rPr>
+        <w:t>maitrisant</w:t>
+      </w:r>
+      <w:r>
+        <w:rPr>
+          <w:rFonts w:ascii="Palatino Linotype" w:hAnsi="Palatino Linotype"/>
+          <w:sz w:val="24"/>
+          <w:szCs w:val="24"/>
+        </w:rPr>
+        <w:t xml:space="preserve"> la super-résolution 3D avec ou sans notre méthode.  Nous baisserons alors les prix, et jouerons sur nos nouveaux produits afin de stabiliser notre position sur le marché.</w:t>
+      </w:r>
+    </w:p>
+    <w:p>
+      <w:pPr>
+        <w:spacing w:after="0"/>
+        <w:jc w:val="both"/>
+        <w:rPr>
+          <w:rFonts w:ascii="Palatino Linotype" w:hAnsi="Palatino Linotype"/>
+          <w:sz w:val="24"/>
+          <w:szCs w:val="24"/>
+        </w:rPr>
+      </w:pPr>
+    </w:p>
+    <w:p>
+      <w:pPr>
+        <w:pStyle w:val="Titre2"/>
+        <w:rPr>
+          <w:rFonts w:ascii="Palatino Linotype" w:hAnsi="Palatino Linotype"/>
+        </w:rPr>
+      </w:pPr>
+      <w:r>
+        <w:rPr>
+          <w:rFonts w:ascii="Palatino Linotype" w:hAnsi="Palatino Linotype"/>
+        </w:rPr>
+        <w:t>Conclusion</w:t>
+      </w:r>
+    </w:p>
+    <w:p>
+      <w:pPr>
+        <w:ind w:firstLine="708"/>
+      </w:pPr>
+      <w:r>
+        <w:rPr>
+          <w:rFonts w:ascii="Palatino Linotype" w:hAnsi="Palatino Linotype"/>
+          <w:sz w:val="24"/>
+          <w:szCs w:val="24"/>
+        </w:rPr>
+        <w:t>Nous avons donc affaire à un marché de niche dont la conquête sera peu aisé vu l</w:t>
+      </w:r>
+      <w:r>
+        <w:rPr>
+          <w:rFonts w:ascii="Palatino Linotype" w:hAnsi="Palatino Linotype"/>
+          <w:sz w:val="24"/>
+          <w:szCs w:val="24"/>
+        </w:rPr>
+        <w:t xml:space="preserve">es concurrents potentiels. Une expansion très rapide de </w:t>
       </w:r>
       <w:proofErr w:type="spellStart"/>
       <w:r>
@@ -7218,7 +7628,7 @@
           <w:sz w:val="24"/>
           <w:szCs w:val="24"/>
         </w:rPr>
-        <w:t>Matlab</w:t>
+        <w:t>FarView</w:t>
       </w:r>
       <w:proofErr w:type="spellEnd"/>
       <w:r>
@@ -7227,7 +7637,7 @@
           <w:sz w:val="24"/>
           <w:szCs w:val="24"/>
         </w:rPr>
-        <w:t xml:space="preserve"> coûte 2000€ et </w:t>
+        <w:t xml:space="preserve"> à l’international est la meilleure solution afin de s’installer sur le marché en fin de l’année prochaine. L’assise de </w:t>
       </w:r>
       <w:proofErr w:type="spellStart"/>
       <w:r>
@@ -7236,7 +7646,7 @@
           <w:sz w:val="24"/>
           <w:szCs w:val="24"/>
         </w:rPr>
-        <w:t>CodeV</w:t>
+        <w:t>FarView</w:t>
       </w:r>
       <w:proofErr w:type="spellEnd"/>
       <w:r>
@@ -7245,58 +7655,7 @@
           <w:sz w:val="24"/>
           <w:szCs w:val="24"/>
         </w:rPr>
-        <w:t xml:space="preserve"> 3500€ l’année. Le prix de notre produit descendra légèrement au bout de 4 ou 5 mois, afin de pénétrer un marché plus vaste et de séduire nos acheteurs potentiels que notre produit intéressait, mais qu’ils trouvaient trop cher.</w:t>
-      </w:r>
-    </w:p>
-    <w:p>
-      <w:pPr>
-        <w:spacing w:after="0"/>
-        <w:jc w:val="both"/>
-        <w:rPr>
-          <w:rFonts w:ascii="Palatino Linotype" w:hAnsi="Palatino Linotype"/>
-          <w:sz w:val="24"/>
-          <w:szCs w:val="24"/>
-        </w:rPr>
-      </w:pPr>
-      <w:r>
-        <w:rPr>
-          <w:rFonts w:ascii="Palatino Linotype" w:hAnsi="Palatino Linotype"/>
-          <w:sz w:val="24"/>
-          <w:szCs w:val="24"/>
-        </w:rPr>
-        <w:t>Afin de se constituer rapidement un fond de roulement quantitatif, nous envisageons d’attirer nos premiers acheteurs avec un supplément sur leur achat : par exemple un logiciel légèrement différent avec une deuxième année offerte.</w:t>
-      </w:r>
-      <w:r>
-        <w:rPr>
-          <w:rFonts w:ascii="Palatino Linotype" w:hAnsi="Palatino Linotype"/>
-          <w:sz w:val="24"/>
-          <w:szCs w:val="24"/>
-        </w:rPr>
-        <w:t xml:space="preserve"> </w:t>
-      </w:r>
-      <w:r>
-        <w:rPr>
-          <w:rFonts w:ascii="Palatino Linotype" w:hAnsi="Palatino Linotype"/>
-          <w:sz w:val="24"/>
-          <w:szCs w:val="24"/>
-        </w:rPr>
-        <w:t xml:space="preserve">Enfin, les clients </w:t>
-      </w:r>
-      <w:r>
-        <w:rPr>
-          <w:rFonts w:ascii="Palatino Linotype" w:hAnsi="Palatino Linotype"/>
-          <w:sz w:val="24"/>
-          <w:szCs w:val="24"/>
-        </w:rPr>
-        <w:t>paieront</w:t>
-      </w:r>
-      <w:r>
-        <w:rPr>
-          <w:rFonts w:ascii="Palatino Linotype" w:hAnsi="Palatino Linotype"/>
-          <w:sz w:val="24"/>
-          <w:szCs w:val="24"/>
-        </w:rPr>
-        <w:t xml:space="preserve"> entièrement via notre site (virement bancaire, </w:t>
+        <w:t xml:space="preserve"> pourrait se confirmer si le développement de la gamme se poursuit dans les délais, et ainsi </w:t>
       </w:r>
       <w:proofErr w:type="spellStart"/>
       <w:r>
@@ -7305,7 +7664,7 @@
           <w:sz w:val="24"/>
           <w:szCs w:val="24"/>
         </w:rPr>
-        <w:t>Paypal</w:t>
+        <w:t>FarView</w:t>
       </w:r>
       <w:proofErr w:type="spellEnd"/>
       <w:r>
@@ -7314,43 +7673,8 @@
           <w:sz w:val="24"/>
           <w:szCs w:val="24"/>
         </w:rPr>
-        <w:t>)</w:t>
-      </w:r>
-      <w:r>
-        <w:rPr>
-          <w:rFonts w:ascii="Palatino Linotype" w:hAnsi="Palatino Linotype"/>
-          <w:sz w:val="24"/>
-          <w:szCs w:val="24"/>
-        </w:rPr>
-        <w:t xml:space="preserve"> </w:t>
-      </w:r>
-      <w:r>
-        <w:rPr>
-          <w:rFonts w:ascii="Palatino Linotype" w:hAnsi="Palatino Linotype"/>
-          <w:sz w:val="24"/>
-          <w:szCs w:val="24"/>
-        </w:rPr>
-        <w:t xml:space="preserve">ou </w:t>
-      </w:r>
-      <w:r>
-        <w:rPr>
-          <w:rFonts w:ascii="Palatino Linotype" w:hAnsi="Palatino Linotype"/>
-          <w:sz w:val="24"/>
-          <w:szCs w:val="24"/>
-        </w:rPr>
-        <w:t>par chèque. La livraison du produit se fait de façon virtuelle, par téléchargement.</w:t>
-      </w:r>
-    </w:p>
-    <w:p>
-      <w:pPr>
-        <w:spacing w:after="0"/>
-        <w:jc w:val="both"/>
-        <w:rPr>
-          <w:rFonts w:ascii="Palatino Linotype" w:hAnsi="Palatino Linotype"/>
-          <w:sz w:val="28"/>
-          <w:szCs w:val="24"/>
-        </w:rPr>
-      </w:pPr>
+        <w:t xml:space="preserve"> pourra finalement diversifier ses produits d’ici 2 ans. </w:t>
+      </w:r>
     </w:p>
     <w:p>
       <w:pPr>
@@ -7359,159 +7683,6 @@
           <w:rFonts w:ascii="Palatino Linotype" w:hAnsi="Palatino Linotype"/>
         </w:rPr>
       </w:pPr>
-      <w:bookmarkStart w:id="12" w:name="_Toc450685293"/>
-      <w:r>
-        <w:rPr>
-          <w:rFonts w:ascii="Palatino Linotype" w:hAnsi="Palatino Linotype"/>
-        </w:rPr>
-        <w:t>Développement</w:t>
-      </w:r>
-      <w:bookmarkEnd w:id="12"/>
-    </w:p>
-    <w:p>
-      <w:pPr>
-        <w:spacing w:after="0"/>
-        <w:jc w:val="both"/>
-        <w:rPr>
-          <w:rFonts w:ascii="Palatino Linotype" w:hAnsi="Palatino Linotype"/>
-          <w:sz w:val="24"/>
-          <w:szCs w:val="24"/>
-        </w:rPr>
-      </w:pPr>
-      <w:r>
-        <w:rPr>
-          <w:rFonts w:ascii="Palatino Linotype" w:hAnsi="Palatino Linotype"/>
-          <w:sz w:val="24"/>
-          <w:szCs w:val="24"/>
-        </w:rPr>
-        <w:t xml:space="preserve">La première année, l’entreprise </w:t>
-      </w:r>
-      <w:proofErr w:type="spellStart"/>
-      <w:r>
-        <w:rPr>
-          <w:rFonts w:ascii="Palatino Linotype" w:hAnsi="Palatino Linotype"/>
-          <w:sz w:val="24"/>
-          <w:szCs w:val="24"/>
-        </w:rPr>
-        <w:t>FarView</w:t>
-      </w:r>
-      <w:proofErr w:type="spellEnd"/>
-      <w:r>
-        <w:rPr>
-          <w:rFonts w:ascii="Palatino Linotype" w:hAnsi="Palatino Linotype"/>
-          <w:sz w:val="24"/>
-          <w:szCs w:val="24"/>
-        </w:rPr>
-        <w:t xml:space="preserve"> sera localisée dans les bureaux de l’institut d’Optique d’Aquitaine, nous travaillons avec notre propre matériel et avec le montage à microscope de notre partenaire M. Pierre Bon, mais nous n’hébergerons pas nous même notre site internet.</w:t>
-      </w:r>
-    </w:p>
-    <w:p>
-      <w:pPr>
-        <w:spacing w:after="0"/>
-        <w:jc w:val="both"/>
-        <w:rPr>
-          <w:rFonts w:ascii="Palatino Linotype" w:hAnsi="Palatino Linotype"/>
-          <w:sz w:val="24"/>
-          <w:szCs w:val="24"/>
-        </w:rPr>
-      </w:pPr>
-      <w:r>
-        <w:rPr>
-          <w:rFonts w:ascii="Palatino Linotype" w:hAnsi="Palatino Linotype"/>
-          <w:sz w:val="24"/>
-          <w:szCs w:val="24"/>
-        </w:rPr>
-        <w:t>Pendant cette durée nous continuerons à améliorer le logiciel et commenceront à développer d’autres produits liés à la microscopie. Il s’agira prioritairement d’autres logiciels et produits non physiques, qui nous évitent de mettre en p</w:t>
-      </w:r>
-      <w:r>
-        <w:rPr>
-          <w:rFonts w:ascii="Palatino Linotype" w:hAnsi="Palatino Linotype"/>
-          <w:sz w:val="24"/>
-          <w:szCs w:val="24"/>
-        </w:rPr>
-        <w:t xml:space="preserve">lace un processus de livraison. </w:t>
-      </w:r>
-      <w:r>
-        <w:rPr>
-          <w:rFonts w:ascii="Palatino Linotype" w:hAnsi="Palatino Linotype"/>
-          <w:sz w:val="24"/>
-          <w:szCs w:val="24"/>
-        </w:rPr>
-        <w:t xml:space="preserve">Un partenariat avec l’un des </w:t>
-      </w:r>
-      <w:proofErr w:type="spellStart"/>
-      <w:r>
-        <w:rPr>
-          <w:rFonts w:ascii="Palatino Linotype" w:hAnsi="Palatino Linotype"/>
-          <w:sz w:val="24"/>
-          <w:szCs w:val="24"/>
-        </w:rPr>
-        <w:t>Big</w:t>
-      </w:r>
-      <w:proofErr w:type="spellEnd"/>
-      <w:r>
-        <w:rPr>
-          <w:rFonts w:ascii="Palatino Linotype" w:hAnsi="Palatino Linotype"/>
-          <w:sz w:val="24"/>
-          <w:szCs w:val="24"/>
-        </w:rPr>
-        <w:t xml:space="preserve"> Four est envisageable, notamment Zeiss qui est assez ouvert aux nouvelles technologies. </w:t>
-      </w:r>
-    </w:p>
-    <w:p>
-      <w:pPr>
-        <w:spacing w:after="0"/>
-        <w:jc w:val="both"/>
-        <w:rPr>
-          <w:rFonts w:ascii="Palatino Linotype" w:hAnsi="Palatino Linotype"/>
-          <w:sz w:val="24"/>
-          <w:szCs w:val="24"/>
-        </w:rPr>
-      </w:pPr>
-      <w:r>
-        <w:rPr>
-          <w:rFonts w:ascii="Palatino Linotype" w:hAnsi="Palatino Linotype"/>
-          <w:sz w:val="24"/>
-          <w:szCs w:val="24"/>
-        </w:rPr>
-        <w:t>Au début de la deuxième année, nous aurons nos propres locaux et nous achèterons deux ordinateurs puissants qui nous permettront d’être plus efficaces dans nos améliorations du logiciel. Au cours de la troisième année, nous continuerons nos investissements dans l’achat de matériel informatique.</w:t>
-      </w:r>
-    </w:p>
-    <w:p>
-      <w:pPr>
-        <w:spacing w:after="0"/>
-        <w:jc w:val="both"/>
-        <w:rPr>
-          <w:rFonts w:ascii="Palatino Linotype" w:hAnsi="Palatino Linotype"/>
-          <w:sz w:val="24"/>
-          <w:szCs w:val="24"/>
-        </w:rPr>
-      </w:pPr>
-      <w:r>
-        <w:rPr>
-          <w:rFonts w:ascii="Palatino Linotype" w:hAnsi="Palatino Linotype"/>
-          <w:sz w:val="24"/>
-          <w:szCs w:val="24"/>
-        </w:rPr>
-        <w:lastRenderedPageBreak/>
-        <w:t xml:space="preserve">Nous devons nous attendre, d’ici deux ou trois ans, à l’émergence de concurrents directs : </w:t>
-      </w:r>
-      <w:r>
-        <w:rPr>
-          <w:rFonts w:ascii="Palatino Linotype" w:hAnsi="Palatino Linotype"/>
-          <w:sz w:val="24"/>
-          <w:szCs w:val="24"/>
-        </w:rPr>
-        <w:t>maitrisant</w:t>
-      </w:r>
-      <w:r>
-        <w:rPr>
-          <w:rFonts w:ascii="Palatino Linotype" w:hAnsi="Palatino Linotype"/>
-          <w:sz w:val="24"/>
-          <w:szCs w:val="24"/>
-        </w:rPr>
-        <w:t xml:space="preserve"> la super-résolution 3D avec ou sans notre méthode.  Nous baisserons alors les prix, et jouerons sur nos nouveaux produits afin de stabiliser notre position sur le marché.</w:t>
-      </w:r>
       <w:r>
         <w:rPr>
           <w:rFonts w:ascii="Palatino Linotype" w:hAnsi="Palatino Linotype"/>
@@ -7531,7 +7702,7 @@
           <w:u w:val="single"/>
         </w:rPr>
       </w:pPr>
-      <w:bookmarkStart w:id="13" w:name="_Toc450685294"/>
+      <w:bookmarkStart w:id="12" w:name="_Toc450685294"/>
       <w:r>
         <w:rPr>
           <w:rFonts w:ascii="Palatino Linotype" w:hAnsi="Palatino Linotype"/>
@@ -7541,7 +7712,7 @@
         <w:lastRenderedPageBreak/>
         <w:t>Annexes</w:t>
       </w:r>
-      <w:bookmarkEnd w:id="13"/>
+      <w:bookmarkEnd w:id="12"/>
     </w:p>
     <w:p>
       <w:pPr>
@@ -7551,7 +7722,7 @@
           <w:rFonts w:ascii="Palatino Linotype" w:hAnsi="Palatino Linotype"/>
         </w:rPr>
       </w:pPr>
-      <w:bookmarkStart w:id="14" w:name="_Toc450685295"/>
+      <w:bookmarkStart w:id="13" w:name="_Toc450685295"/>
       <w:r>
         <w:rPr>
           <w:rFonts w:ascii="Palatino Linotype" w:hAnsi="Palatino Linotype"/>
@@ -7561,7 +7732,7 @@
           <w:lang w:eastAsia="ja-JP"/>
         </w:rPr>
         <w:drawing>
-          <wp:anchor distT="0" distB="0" distL="114300" distR="114300" simplePos="0" relativeHeight="251679744" behindDoc="0" locked="0" layoutInCell="1" allowOverlap="1" wp14:anchorId="6335BC0B" wp14:editId="1F7BE8AF">
+          <wp:anchor distT="0" distB="0" distL="114300" distR="114300" simplePos="0" relativeHeight="251679744" behindDoc="0" locked="0" layoutInCell="1" allowOverlap="1" wp14:anchorId="50CAD5A3" wp14:editId="1072BADD">
             <wp:simplePos x="0" y="0"/>
             <wp:positionH relativeFrom="column">
               <wp:posOffset>-860425</wp:posOffset>
@@ -7586,7 +7757,7 @@
                     </pic:cNvPicPr>
                   </pic:nvPicPr>
                   <pic:blipFill>
-                    <a:blip r:embed="rId19">
+                    <a:blip r:embed="rId20">
                       <a:extLst>
                         <a:ext uri="{28A0092B-C50C-407E-A947-70E740481C1C}">
                           <a14:useLocalDpi xmlns:a14="http://schemas.microsoft.com/office/drawing/2010/main" val="0"/>
@@ -7641,22 +7812,82 @@
         </w:rPr>
         <w:t xml:space="preserve"> SWOT</w:t>
       </w:r>
+      <w:bookmarkEnd w:id="13"/>
+    </w:p>
+    <w:p>
+      <w:pPr>
+        <w:spacing w:after="0"/>
+        <w:jc w:val="both"/>
+        <w:rPr>
+          <w:rFonts w:ascii="Palatino Linotype" w:hAnsi="Palatino Linotype"/>
+          <w:sz w:val="24"/>
+          <w:szCs w:val="24"/>
+        </w:rPr>
+      </w:pPr>
+    </w:p>
+    <w:p>
+      <w:pPr>
+        <w:rPr>
+          <w:rFonts w:ascii="Palatino Linotype" w:eastAsiaTheme="majorEastAsia" w:hAnsi="Palatino Linotype" w:cstheme="majorBidi"/>
+          <w:b/>
+          <w:bCs/>
+          <w:color w:val="4F81BD" w:themeColor="accent1"/>
+          <w:sz w:val="26"/>
+          <w:szCs w:val="26"/>
+        </w:rPr>
+      </w:pPr>
+      <w:r>
+        <w:rPr>
+          <w:rFonts w:ascii="Palatino Linotype" w:hAnsi="Palatino Linotype"/>
+        </w:rPr>
+        <w:br w:type="page"/>
+      </w:r>
+      <w:bookmarkStart w:id="14" w:name="_GoBack"/>
       <w:bookmarkEnd w:id="14"/>
     </w:p>
     <w:p>
       <w:pPr>
-        <w:spacing w:after="0"/>
-        <w:jc w:val="both"/>
-        <w:rPr>
-          <w:rFonts w:ascii="Palatino Linotype" w:hAnsi="Palatino Linotype"/>
-          <w:sz w:val="24"/>
-          <w:szCs w:val="24"/>
-          <w:lang w:val="en-US"/>
-        </w:rPr>
-      </w:pPr>
-    </w:p>
-    <w:p>
-      <w:pPr>
+        <w:pStyle w:val="Titre2"/>
+        <w:jc w:val="center"/>
+        <w:rPr>
+          <w:rFonts w:ascii="Palatino Linotype" w:hAnsi="Palatino Linotype"/>
+        </w:rPr>
+      </w:pPr>
+      <w:bookmarkStart w:id="15" w:name="_Toc450685296"/>
+      <w:r>
+        <w:rPr>
+          <w:rFonts w:ascii="Palatino Linotype" w:hAnsi="Palatino Linotype"/>
+        </w:rPr>
+        <w:lastRenderedPageBreak/>
+        <w:t xml:space="preserve">Annexe 2 : </w:t>
+      </w:r>
+      <w:proofErr w:type="spellStart"/>
+      <w:r>
+        <w:rPr>
+          <w:rFonts w:ascii="Palatino Linotype" w:hAnsi="Palatino Linotype"/>
+        </w:rPr>
+        <w:t>Buisiness</w:t>
+      </w:r>
+      <w:proofErr w:type="spellEnd"/>
+      <w:r>
+        <w:rPr>
+          <w:rFonts w:ascii="Palatino Linotype" w:hAnsi="Palatino Linotype"/>
+        </w:rPr>
+        <w:t xml:space="preserve"> Model </w:t>
+      </w:r>
+      <w:proofErr w:type="spellStart"/>
+      <w:r>
+        <w:rPr>
+          <w:rFonts w:ascii="Palatino Linotype" w:hAnsi="Palatino Linotype"/>
+        </w:rPr>
+        <w:t>Canvas</w:t>
+      </w:r>
+      <w:bookmarkEnd w:id="15"/>
+      <w:proofErr w:type="spellEnd"/>
+    </w:p>
+    <w:p>
+      <w:pPr>
+        <w:jc w:val="center"/>
         <w:rPr>
           <w:rFonts w:ascii="Palatino Linotype" w:eastAsiaTheme="majorEastAsia" w:hAnsi="Palatino Linotype" w:cstheme="majorBidi"/>
           <w:b/>
@@ -7670,93 +7901,11 @@
       <w:r>
         <w:rPr>
           <w:rFonts w:ascii="Palatino Linotype" w:hAnsi="Palatino Linotype"/>
-          <w:lang w:val="en-US"/>
-        </w:rPr>
-        <w:br w:type="page"/>
-      </w:r>
-    </w:p>
-    <w:p>
-      <w:pPr>
-        <w:pStyle w:val="Titre2"/>
-        <w:jc w:val="center"/>
-        <w:rPr>
-          <w:rFonts w:ascii="Palatino Linotype" w:hAnsi="Palatino Linotype"/>
-          <w:lang w:val="en-US"/>
-        </w:rPr>
-      </w:pPr>
-      <w:bookmarkStart w:id="15" w:name="_Toc450685296"/>
-      <w:proofErr w:type="spellStart"/>
-      <w:r>
-        <w:rPr>
-          <w:rFonts w:ascii="Palatino Linotype" w:hAnsi="Palatino Linotype"/>
-          <w:lang w:val="en-US"/>
-        </w:rPr>
-        <w:lastRenderedPageBreak/>
-        <w:t>Annexe</w:t>
-      </w:r>
-      <w:proofErr w:type="spellEnd"/>
-      <w:r>
-        <w:rPr>
-          <w:rFonts w:ascii="Palatino Linotype" w:hAnsi="Palatino Linotype"/>
-          <w:lang w:val="en-US"/>
-        </w:rPr>
-        <w:t xml:space="preserve"> </w:t>
-      </w:r>
-      <w:proofErr w:type="gramStart"/>
-      <w:r>
-        <w:rPr>
-          <w:rFonts w:ascii="Palatino Linotype" w:hAnsi="Palatino Linotype"/>
-          <w:lang w:val="en-US"/>
-        </w:rPr>
-        <w:t>2 :</w:t>
-      </w:r>
-      <w:proofErr w:type="gramEnd"/>
-      <w:r>
-        <w:rPr>
-          <w:rFonts w:ascii="Palatino Linotype" w:hAnsi="Palatino Linotype"/>
-          <w:lang w:val="en-US"/>
-        </w:rPr>
-        <w:t xml:space="preserve"> </w:t>
-      </w:r>
-      <w:proofErr w:type="spellStart"/>
-      <w:r>
-        <w:rPr>
-          <w:rFonts w:ascii="Palatino Linotype" w:hAnsi="Palatino Linotype"/>
-          <w:lang w:val="en-US"/>
-        </w:rPr>
-        <w:t>Buisiness</w:t>
-      </w:r>
-      <w:proofErr w:type="spellEnd"/>
-      <w:r>
-        <w:rPr>
-          <w:rFonts w:ascii="Palatino Linotype" w:hAnsi="Palatino Linotype"/>
-          <w:lang w:val="en-US"/>
-        </w:rPr>
-        <w:t xml:space="preserve"> Model Canvas</w:t>
-      </w:r>
-      <w:bookmarkEnd w:id="15"/>
-    </w:p>
-    <w:p>
-      <w:pPr>
-        <w:jc w:val="center"/>
-        <w:rPr>
-          <w:rFonts w:ascii="Palatino Linotype" w:eastAsiaTheme="majorEastAsia" w:hAnsi="Palatino Linotype" w:cstheme="majorBidi"/>
-          <w:b/>
-          <w:bCs/>
-          <w:color w:val="4F81BD" w:themeColor="accent1"/>
-          <w:sz w:val="26"/>
-          <w:szCs w:val="26"/>
-          <w:lang w:val="en-US"/>
-        </w:rPr>
-      </w:pPr>
-      <w:r>
-        <w:rPr>
-          <w:rFonts w:ascii="Palatino Linotype" w:hAnsi="Palatino Linotype"/>
           <w:noProof/>
           <w:lang w:eastAsia="ja-JP"/>
         </w:rPr>
         <w:drawing>
-          <wp:inline distT="0" distB="0" distL="0" distR="0" wp14:anchorId="6F9A509F" wp14:editId="0E13D5CE">
+          <wp:inline distT="0" distB="0" distL="0" distR="0" wp14:anchorId="17ACFDBD" wp14:editId="628F00AB">
             <wp:extent cx="8136327" cy="3684290"/>
             <wp:effectExtent l="0" t="2857" r="0" b="0"/>
             <wp:docPr id="9" name="Image 9" descr="C:\Users\Phil\Supop\Opp affaire\BMC.png"/>
@@ -7773,7 +7922,7 @@
                     </pic:cNvPicPr>
                   </pic:nvPicPr>
                   <pic:blipFill>
-                    <a:blip r:embed="rId20">
+                    <a:blip r:embed="rId21">
                       <a:extLst>
                         <a:ext uri="{28A0092B-C50C-407E-A947-70E740481C1C}">
                           <a14:useLocalDpi xmlns:a14="http://schemas.microsoft.com/office/drawing/2010/main" val="0"/>
@@ -7874,7 +8023,7 @@
                     </pic:cNvPicPr>
                   </pic:nvPicPr>
                   <pic:blipFill>
-                    <a:blip r:embed="rId21">
+                    <a:blip r:embed="rId22">
                       <a:extLst>
                         <a:ext uri="{28A0092B-C50C-407E-A947-70E740481C1C}">
                           <a14:useLocalDpi xmlns:a14="http://schemas.microsoft.com/office/drawing/2010/main" val="0"/>
@@ -7929,6 +8078,652 @@
         <w:t>Annexe 4 : Matrice financière</w:t>
       </w:r>
       <w:bookmarkEnd w:id="17"/>
+    </w:p>
+    <w:p>
+      <w:pPr>
+        <w:spacing w:after="0"/>
+        <w:jc w:val="both"/>
+        <w:rPr>
+          <w:rFonts w:ascii="Palatino Linotype" w:hAnsi="Palatino Linotype"/>
+          <w:sz w:val="24"/>
+          <w:szCs w:val="24"/>
+        </w:rPr>
+      </w:pPr>
+      <w:r>
+        <w:rPr>
+          <w:rFonts w:ascii="Palatino Linotype" w:hAnsi="Palatino Linotype"/>
+          <w:sz w:val="24"/>
+          <w:szCs w:val="24"/>
+        </w:rPr>
+        <w:t>La matrice financière résumant notre projet a été fournie en même temps que le présent dossier.</w:t>
+      </w:r>
+    </w:p>
+    <w:p>
+      <w:pPr>
+        <w:spacing w:after="0"/>
+        <w:jc w:val="both"/>
+        <w:rPr>
+          <w:rFonts w:ascii="Palatino Linotype" w:hAnsi="Palatino Linotype"/>
+          <w:sz w:val="24"/>
+          <w:szCs w:val="24"/>
+        </w:rPr>
+      </w:pPr>
+      <w:r>
+        <w:rPr>
+          <w:rFonts w:ascii="Palatino Linotype" w:hAnsi="Palatino Linotype"/>
+          <w:sz w:val="24"/>
+          <w:szCs w:val="24"/>
+        </w:rPr>
+        <w:t>On peut en résumer les principaux éléments :</w:t>
+      </w:r>
+    </w:p>
+    <w:p>
+      <w:pPr>
+        <w:pStyle w:val="Paragraphedeliste"/>
+        <w:numPr>
+          <w:ilvl w:val="0"/>
+          <w:numId w:val="1"/>
+        </w:numPr>
+        <w:spacing w:after="0"/>
+        <w:jc w:val="both"/>
+        <w:rPr>
+          <w:rFonts w:ascii="Palatino Linotype" w:hAnsi="Palatino Linotype"/>
+          <w:sz w:val="24"/>
+          <w:szCs w:val="24"/>
+        </w:rPr>
+      </w:pPr>
+      <w:r>
+        <w:rPr>
+          <w:rFonts w:ascii="Palatino Linotype" w:hAnsi="Palatino Linotype"/>
+          <w:sz w:val="24"/>
+          <w:szCs w:val="24"/>
+        </w:rPr>
+        <w:t>Eléments généraux :</w:t>
+      </w:r>
+    </w:p>
+    <w:p>
+      <w:pPr>
+        <w:pStyle w:val="Paragraphedeliste"/>
+        <w:spacing w:after="0"/>
+        <w:jc w:val="both"/>
+        <w:rPr>
+          <w:rFonts w:ascii="Palatino Linotype" w:hAnsi="Palatino Linotype"/>
+          <w:sz w:val="24"/>
+          <w:szCs w:val="24"/>
+        </w:rPr>
+      </w:pPr>
+      <w:r>
+        <w:rPr>
+          <w:rFonts w:ascii="Palatino Linotype" w:hAnsi="Palatino Linotype"/>
+          <w:sz w:val="24"/>
+          <w:szCs w:val="24"/>
+        </w:rPr>
+        <w:t xml:space="preserve">*Chaque année, nous aurons besoin de 3 licences </w:t>
+      </w:r>
+      <w:proofErr w:type="spellStart"/>
+      <w:r>
+        <w:rPr>
+          <w:rFonts w:ascii="Palatino Linotype" w:hAnsi="Palatino Linotype"/>
+          <w:sz w:val="24"/>
+          <w:szCs w:val="24"/>
+        </w:rPr>
+        <w:t>Matlab</w:t>
+      </w:r>
+      <w:proofErr w:type="spellEnd"/>
+      <w:r>
+        <w:rPr>
+          <w:rFonts w:ascii="Palatino Linotype" w:hAnsi="Palatino Linotype"/>
+          <w:sz w:val="24"/>
+          <w:szCs w:val="24"/>
+        </w:rPr>
+        <w:t xml:space="preserve"> (3x2000€) pour le développement.</w:t>
+      </w:r>
+    </w:p>
+    <w:p>
+      <w:pPr>
+        <w:pStyle w:val="Paragraphedeliste"/>
+        <w:spacing w:after="0"/>
+        <w:jc w:val="both"/>
+        <w:rPr>
+          <w:rFonts w:ascii="Palatino Linotype" w:hAnsi="Palatino Linotype"/>
+          <w:sz w:val="24"/>
+          <w:szCs w:val="24"/>
+        </w:rPr>
+      </w:pPr>
+      <w:r>
+        <w:rPr>
+          <w:rFonts w:ascii="Palatino Linotype" w:hAnsi="Palatino Linotype"/>
+          <w:sz w:val="24"/>
+          <w:szCs w:val="24"/>
+        </w:rPr>
+        <w:t>*Les honoraires comptables et l’assurance des sociétés sont des valeurs classiques qui seront à négocier lors du choix du comptable.</w:t>
+      </w:r>
+    </w:p>
+    <w:p>
+      <w:pPr>
+        <w:pStyle w:val="Paragraphedeliste"/>
+        <w:spacing w:after="0"/>
+        <w:jc w:val="both"/>
+        <w:rPr>
+          <w:rFonts w:ascii="Palatino Linotype" w:hAnsi="Palatino Linotype"/>
+          <w:sz w:val="24"/>
+          <w:szCs w:val="24"/>
+        </w:rPr>
+      </w:pPr>
+      <w:r>
+        <w:rPr>
+          <w:rFonts w:ascii="Palatino Linotype" w:hAnsi="Palatino Linotype"/>
+          <w:sz w:val="24"/>
+          <w:szCs w:val="24"/>
+        </w:rPr>
+        <w:t>*Pour la communication, nous auront besoin d’une ligne téléphonique professionnelle, avec appels à l’international. A partir de la troisième année, le nombre de clients nous obligera à prendre une seconde ligne téléphonique.</w:t>
+      </w:r>
+    </w:p>
+    <w:p>
+      <w:pPr>
+        <w:pStyle w:val="Paragraphedeliste"/>
+        <w:spacing w:after="0"/>
+        <w:jc w:val="both"/>
+        <w:rPr>
+          <w:rFonts w:ascii="Palatino Linotype" w:hAnsi="Palatino Linotype"/>
+          <w:sz w:val="24"/>
+          <w:szCs w:val="24"/>
+        </w:rPr>
+      </w:pPr>
+      <w:r>
+        <w:rPr>
+          <w:rFonts w:ascii="Palatino Linotype" w:hAnsi="Palatino Linotype"/>
+          <w:sz w:val="24"/>
+          <w:szCs w:val="24"/>
+        </w:rPr>
+        <w:t>*Le marketing correspond à des frais d’impression pour les flyers, les panneaux de présentation utilisés lors des conférences, et à une publicité très ciblée par le biais d’internet et des revues scientifique. Les frais alloué au marketing dans les années 2 et 3 le sont par année : ils seront répartis selon les besoins sur l’instant.</w:t>
+      </w:r>
+    </w:p>
+    <w:p>
+      <w:pPr>
+        <w:pStyle w:val="Paragraphedeliste"/>
+        <w:spacing w:after="0"/>
+        <w:jc w:val="both"/>
+        <w:rPr>
+          <w:rFonts w:ascii="Palatino Linotype" w:hAnsi="Palatino Linotype"/>
+          <w:sz w:val="24"/>
+          <w:szCs w:val="24"/>
+        </w:rPr>
+      </w:pPr>
+      <w:r>
+        <w:rPr>
+          <w:rFonts w:ascii="Palatino Linotype" w:hAnsi="Palatino Linotype"/>
+          <w:sz w:val="24"/>
+          <w:szCs w:val="24"/>
+        </w:rPr>
+        <w:t>*Les frais de missions et déplacements seront utilisés pour envoyer un membre représentant l’entreprise à des conférences et évènements scientifiques. Il est attendu que notre présence à ces évènements aboutissent à des contacts puis des augmentations des ventes.</w:t>
+      </w:r>
+    </w:p>
+    <w:p>
+      <w:pPr>
+        <w:pStyle w:val="Paragraphedeliste"/>
+        <w:spacing w:after="0"/>
+        <w:jc w:val="both"/>
+        <w:rPr>
+          <w:rFonts w:ascii="Palatino Linotype" w:hAnsi="Palatino Linotype"/>
+          <w:sz w:val="24"/>
+          <w:szCs w:val="24"/>
+        </w:rPr>
+      </w:pPr>
+    </w:p>
+    <w:p>
+      <w:pPr>
+        <w:pStyle w:val="Paragraphedeliste"/>
+        <w:spacing w:after="0"/>
+        <w:jc w:val="both"/>
+        <w:rPr>
+          <w:rFonts w:ascii="Palatino Linotype" w:hAnsi="Palatino Linotype"/>
+          <w:sz w:val="24"/>
+          <w:szCs w:val="24"/>
+        </w:rPr>
+      </w:pPr>
+      <w:proofErr w:type="gramStart"/>
+      <w:r>
+        <w:rPr>
+          <w:rFonts w:ascii="Palatino Linotype" w:hAnsi="Palatino Linotype"/>
+          <w:sz w:val="24"/>
+          <w:szCs w:val="24"/>
+        </w:rPr>
+        <w:t>*Le</w:t>
+      </w:r>
+      <w:proofErr w:type="gramEnd"/>
+      <w:r>
+        <w:rPr>
+          <w:rFonts w:ascii="Palatino Linotype" w:hAnsi="Palatino Linotype"/>
+          <w:sz w:val="24"/>
+          <w:szCs w:val="24"/>
+        </w:rPr>
+        <w:t xml:space="preserve"> revenus se situent uniquement au niveau de la vente des licences annuelles</w:t>
+      </w:r>
+    </w:p>
+    <w:p>
+      <w:pPr>
+        <w:pStyle w:val="Paragraphedeliste"/>
+        <w:spacing w:after="0"/>
+        <w:jc w:val="both"/>
+        <w:rPr>
+          <w:rFonts w:ascii="Palatino Linotype" w:hAnsi="Palatino Linotype"/>
+          <w:sz w:val="24"/>
+          <w:szCs w:val="24"/>
+        </w:rPr>
+      </w:pPr>
+    </w:p>
+    <w:p>
+      <w:pPr>
+        <w:pStyle w:val="Paragraphedeliste"/>
+        <w:spacing w:after="0"/>
+        <w:jc w:val="both"/>
+        <w:rPr>
+          <w:rFonts w:ascii="Palatino Linotype" w:hAnsi="Palatino Linotype"/>
+          <w:sz w:val="24"/>
+          <w:szCs w:val="24"/>
+        </w:rPr>
+      </w:pPr>
+    </w:p>
+    <w:p>
+      <w:pPr>
+        <w:pStyle w:val="Paragraphedeliste"/>
+        <w:numPr>
+          <w:ilvl w:val="0"/>
+          <w:numId w:val="1"/>
+        </w:numPr>
+        <w:spacing w:after="0"/>
+        <w:jc w:val="both"/>
+        <w:rPr>
+          <w:rFonts w:ascii="Palatino Linotype" w:hAnsi="Palatino Linotype"/>
+          <w:sz w:val="24"/>
+          <w:szCs w:val="24"/>
+        </w:rPr>
+      </w:pPr>
+      <w:r>
+        <w:rPr>
+          <w:rFonts w:ascii="Palatino Linotype" w:hAnsi="Palatino Linotype"/>
+          <w:sz w:val="24"/>
+          <w:szCs w:val="24"/>
+        </w:rPr>
+        <w:t>1</w:t>
+      </w:r>
+      <w:r>
+        <w:rPr>
+          <w:rFonts w:ascii="Palatino Linotype" w:hAnsi="Palatino Linotype"/>
+          <w:sz w:val="24"/>
+          <w:szCs w:val="24"/>
+          <w:vertAlign w:val="superscript"/>
+        </w:rPr>
+        <w:t>ière</w:t>
+      </w:r>
+      <w:r>
+        <w:rPr>
+          <w:rFonts w:ascii="Palatino Linotype" w:hAnsi="Palatino Linotype"/>
+          <w:sz w:val="24"/>
+          <w:szCs w:val="24"/>
+        </w:rPr>
+        <w:t xml:space="preserve"> année :</w:t>
+      </w:r>
+    </w:p>
+    <w:p>
+      <w:pPr>
+        <w:pStyle w:val="Paragraphedeliste"/>
+        <w:spacing w:after="0"/>
+        <w:jc w:val="both"/>
+        <w:rPr>
+          <w:rFonts w:ascii="Palatino Linotype" w:hAnsi="Palatino Linotype"/>
+          <w:sz w:val="24"/>
+          <w:szCs w:val="24"/>
+        </w:rPr>
+      </w:pPr>
+      <w:r>
+        <w:rPr>
+          <w:rFonts w:ascii="Palatino Linotype" w:hAnsi="Palatino Linotype"/>
+          <w:sz w:val="24"/>
+          <w:szCs w:val="24"/>
+        </w:rPr>
+        <w:t xml:space="preserve">*Lors de la première année, le développement s’effectuera dans les locaux de l’Institut d’Optique </w:t>
+      </w:r>
+      <w:proofErr w:type="spellStart"/>
+      <w:r>
+        <w:rPr>
+          <w:rFonts w:ascii="Palatino Linotype" w:hAnsi="Palatino Linotype"/>
+          <w:sz w:val="24"/>
+          <w:szCs w:val="24"/>
+        </w:rPr>
+        <w:t>Graduate</w:t>
+      </w:r>
+      <w:proofErr w:type="spellEnd"/>
+      <w:r>
+        <w:rPr>
+          <w:rFonts w:ascii="Palatino Linotype" w:hAnsi="Palatino Linotype"/>
+          <w:sz w:val="24"/>
+          <w:szCs w:val="24"/>
+        </w:rPr>
+        <w:t xml:space="preserve"> </w:t>
+      </w:r>
+      <w:proofErr w:type="spellStart"/>
+      <w:r>
+        <w:rPr>
+          <w:rFonts w:ascii="Palatino Linotype" w:hAnsi="Palatino Linotype"/>
+          <w:sz w:val="24"/>
+          <w:szCs w:val="24"/>
+        </w:rPr>
+        <w:t>School</w:t>
+      </w:r>
+      <w:proofErr w:type="spellEnd"/>
+      <w:r>
+        <w:rPr>
+          <w:rFonts w:ascii="Palatino Linotype" w:hAnsi="Palatino Linotype"/>
+          <w:sz w:val="24"/>
+          <w:szCs w:val="24"/>
+        </w:rPr>
+        <w:t xml:space="preserve"> d’Aquitaine. Il n’y a donc aucun frais de locaux, ou charges liées au bâtiment.</w:t>
+      </w:r>
+    </w:p>
+    <w:p>
+      <w:pPr>
+        <w:pStyle w:val="Paragraphedeliste"/>
+        <w:spacing w:after="0"/>
+        <w:jc w:val="both"/>
+        <w:rPr>
+          <w:rFonts w:ascii="Palatino Linotype" w:hAnsi="Palatino Linotype"/>
+          <w:sz w:val="24"/>
+          <w:szCs w:val="24"/>
+        </w:rPr>
+      </w:pPr>
+      <w:r>
+        <w:rPr>
+          <w:rFonts w:ascii="Palatino Linotype" w:hAnsi="Palatino Linotype"/>
+          <w:sz w:val="24"/>
+          <w:szCs w:val="24"/>
+        </w:rPr>
+        <w:t>*Il n’est pas prévu que nous nous versions de salaire lors de cette première année.</w:t>
+      </w:r>
+    </w:p>
+    <w:p>
+      <w:pPr>
+        <w:pStyle w:val="Paragraphedeliste"/>
+        <w:spacing w:after="0"/>
+        <w:jc w:val="both"/>
+        <w:rPr>
+          <w:rFonts w:ascii="Palatino Linotype" w:hAnsi="Palatino Linotype"/>
+          <w:sz w:val="24"/>
+          <w:szCs w:val="24"/>
+        </w:rPr>
+      </w:pPr>
+      <w:r>
+        <w:rPr>
+          <w:rFonts w:ascii="Palatino Linotype" w:hAnsi="Palatino Linotype"/>
+          <w:sz w:val="24"/>
+          <w:szCs w:val="24"/>
+        </w:rPr>
+        <w:t>*Le développement se fera sur nos ordinateurs personnels.</w:t>
+      </w:r>
+    </w:p>
+    <w:p>
+      <w:pPr>
+        <w:pStyle w:val="Paragraphedeliste"/>
+        <w:spacing w:after="0"/>
+        <w:jc w:val="both"/>
+        <w:rPr>
+          <w:rFonts w:ascii="Palatino Linotype" w:hAnsi="Palatino Linotype"/>
+          <w:sz w:val="24"/>
+          <w:szCs w:val="24"/>
+        </w:rPr>
+      </w:pPr>
+      <w:r>
+        <w:rPr>
+          <w:rFonts w:ascii="Palatino Linotype" w:hAnsi="Palatino Linotype"/>
+          <w:sz w:val="24"/>
+          <w:szCs w:val="24"/>
+        </w:rPr>
+        <w:t>*L’investissement majeur sur cette année est notre participation commune avec le LP2N au dépôt de brevet protégeant notre méthode.</w:t>
+      </w:r>
+    </w:p>
+    <w:p>
+      <w:pPr>
+        <w:pStyle w:val="Paragraphedeliste"/>
+        <w:spacing w:after="0"/>
+        <w:jc w:val="both"/>
+        <w:rPr>
+          <w:rFonts w:ascii="Palatino Linotype" w:hAnsi="Palatino Linotype"/>
+          <w:sz w:val="24"/>
+          <w:szCs w:val="24"/>
+        </w:rPr>
+      </w:pPr>
+    </w:p>
+    <w:p>
+      <w:pPr>
+        <w:pStyle w:val="Paragraphedeliste"/>
+        <w:spacing w:after="0"/>
+        <w:jc w:val="both"/>
+        <w:rPr>
+          <w:rFonts w:ascii="Palatino Linotype" w:hAnsi="Palatino Linotype"/>
+          <w:sz w:val="24"/>
+          <w:szCs w:val="24"/>
+        </w:rPr>
+      </w:pPr>
+      <w:r>
+        <w:rPr>
+          <w:rFonts w:ascii="Palatino Linotype" w:hAnsi="Palatino Linotype"/>
+          <w:sz w:val="24"/>
+          <w:szCs w:val="24"/>
+        </w:rPr>
+        <w:t>*Le logiciel sera disponible à la vente au mois d’Août de la première année. Il est prévu trois ventes au cours des mois suivants</w:t>
+      </w:r>
+    </w:p>
+    <w:p>
+      <w:pPr>
+        <w:pStyle w:val="Paragraphedeliste"/>
+        <w:spacing w:after="0"/>
+        <w:jc w:val="both"/>
+        <w:rPr>
+          <w:rFonts w:ascii="Palatino Linotype" w:hAnsi="Palatino Linotype"/>
+          <w:sz w:val="24"/>
+          <w:szCs w:val="24"/>
+        </w:rPr>
+      </w:pPr>
+    </w:p>
+    <w:p>
+      <w:pPr>
+        <w:pStyle w:val="Paragraphedeliste"/>
+        <w:numPr>
+          <w:ilvl w:val="0"/>
+          <w:numId w:val="1"/>
+        </w:numPr>
+        <w:spacing w:after="0"/>
+        <w:jc w:val="both"/>
+        <w:rPr>
+          <w:rFonts w:ascii="Palatino Linotype" w:hAnsi="Palatino Linotype"/>
+          <w:sz w:val="24"/>
+          <w:szCs w:val="24"/>
+        </w:rPr>
+      </w:pPr>
+      <w:r>
+        <w:rPr>
+          <w:rFonts w:ascii="Palatino Linotype" w:hAnsi="Palatino Linotype"/>
+          <w:sz w:val="24"/>
+          <w:szCs w:val="24"/>
+        </w:rPr>
+        <w:t>2</w:t>
+      </w:r>
+      <w:r>
+        <w:rPr>
+          <w:rFonts w:ascii="Palatino Linotype" w:hAnsi="Palatino Linotype"/>
+          <w:sz w:val="24"/>
+          <w:szCs w:val="24"/>
+          <w:vertAlign w:val="superscript"/>
+        </w:rPr>
+        <w:t>ième</w:t>
+      </w:r>
+      <w:r>
+        <w:rPr>
+          <w:rFonts w:ascii="Palatino Linotype" w:hAnsi="Palatino Linotype"/>
+          <w:sz w:val="24"/>
+          <w:szCs w:val="24"/>
+        </w:rPr>
+        <w:t xml:space="preserve"> et 3</w:t>
+      </w:r>
+      <w:r>
+        <w:rPr>
+          <w:rFonts w:ascii="Palatino Linotype" w:hAnsi="Palatino Linotype"/>
+          <w:sz w:val="24"/>
+          <w:szCs w:val="24"/>
+          <w:vertAlign w:val="superscript"/>
+        </w:rPr>
+        <w:t>ième</w:t>
+      </w:r>
+      <w:r>
+        <w:rPr>
+          <w:rFonts w:ascii="Palatino Linotype" w:hAnsi="Palatino Linotype"/>
+          <w:sz w:val="24"/>
+          <w:szCs w:val="24"/>
+        </w:rPr>
+        <w:t xml:space="preserve"> année :</w:t>
+      </w:r>
+    </w:p>
+    <w:p>
+      <w:pPr>
+        <w:pStyle w:val="Paragraphedeliste"/>
+        <w:spacing w:after="0"/>
+        <w:jc w:val="both"/>
+        <w:rPr>
+          <w:rFonts w:ascii="Palatino Linotype" w:hAnsi="Palatino Linotype"/>
+          <w:sz w:val="24"/>
+          <w:szCs w:val="24"/>
+        </w:rPr>
+      </w:pPr>
+      <w:r>
+        <w:rPr>
+          <w:rFonts w:ascii="Palatino Linotype" w:hAnsi="Palatino Linotype"/>
+          <w:sz w:val="24"/>
+          <w:szCs w:val="24"/>
+        </w:rPr>
+        <w:t>*Il est prévu de passer dans des locaux d’environs 60m², sur Bordeaux, lors de la deuxième année.</w:t>
+      </w:r>
+    </w:p>
+    <w:p>
+      <w:pPr>
+        <w:pStyle w:val="Paragraphedeliste"/>
+        <w:spacing w:after="0"/>
+        <w:jc w:val="both"/>
+        <w:rPr>
+          <w:rFonts w:ascii="Palatino Linotype" w:hAnsi="Palatino Linotype"/>
+          <w:sz w:val="24"/>
+          <w:szCs w:val="24"/>
+        </w:rPr>
+      </w:pPr>
+      <w:r>
+        <w:rPr>
+          <w:rFonts w:ascii="Palatino Linotype" w:hAnsi="Palatino Linotype"/>
+          <w:sz w:val="24"/>
+          <w:szCs w:val="24"/>
+        </w:rPr>
+        <w:t>*Ce déménagement entraine un investissement pour meubler le local ; et se fait en parallèle à l’achat de quatre ordinateurs puissants réparti sur les deux années</w:t>
+      </w:r>
+    </w:p>
+    <w:p>
+      <w:pPr>
+        <w:pStyle w:val="Paragraphedeliste"/>
+        <w:spacing w:after="0"/>
+        <w:jc w:val="both"/>
+        <w:rPr>
+          <w:rFonts w:ascii="Palatino Linotype" w:hAnsi="Palatino Linotype"/>
+          <w:sz w:val="24"/>
+          <w:szCs w:val="24"/>
+        </w:rPr>
+      </w:pPr>
+      <w:r>
+        <w:rPr>
+          <w:rFonts w:ascii="Palatino Linotype" w:hAnsi="Palatino Linotype"/>
+          <w:sz w:val="24"/>
+          <w:szCs w:val="24"/>
+        </w:rPr>
+        <w:t xml:space="preserve">*A partir de ces années, nous commençons à nous payer, à chacun, un salaire correspondant environs au SMIC. </w:t>
+      </w:r>
+    </w:p>
+    <w:p>
+      <w:pPr>
+        <w:pStyle w:val="Paragraphedeliste"/>
+        <w:spacing w:after="0"/>
+        <w:jc w:val="both"/>
+        <w:rPr>
+          <w:rFonts w:ascii="Palatino Linotype" w:hAnsi="Palatino Linotype"/>
+          <w:sz w:val="24"/>
+          <w:szCs w:val="24"/>
+        </w:rPr>
+      </w:pPr>
+    </w:p>
+    <w:p>
+      <w:pPr>
+        <w:pStyle w:val="Paragraphedeliste"/>
+        <w:spacing w:after="0"/>
+        <w:jc w:val="both"/>
+        <w:rPr>
+          <w:rFonts w:ascii="Palatino Linotype" w:hAnsi="Palatino Linotype"/>
+          <w:sz w:val="24"/>
+          <w:szCs w:val="24"/>
+        </w:rPr>
+      </w:pPr>
+      <w:r>
+        <w:rPr>
+          <w:rFonts w:ascii="Palatino Linotype" w:hAnsi="Palatino Linotype"/>
+          <w:sz w:val="24"/>
+          <w:szCs w:val="24"/>
+        </w:rPr>
+        <w:t xml:space="preserve">*Chaque début d’années apporte en revenu le renouvellement des licences des années précédentes. </w:t>
+      </w:r>
+    </w:p>
+    <w:p>
+      <w:pPr>
+        <w:pStyle w:val="Paragraphedeliste"/>
+        <w:spacing w:after="0"/>
+        <w:jc w:val="both"/>
+        <w:rPr>
+          <w:rFonts w:ascii="Palatino Linotype" w:hAnsi="Palatino Linotype"/>
+          <w:sz w:val="24"/>
+          <w:szCs w:val="24"/>
+        </w:rPr>
+      </w:pPr>
+      <w:r>
+        <w:rPr>
+          <w:rFonts w:ascii="Palatino Linotype" w:hAnsi="Palatino Linotype"/>
+          <w:sz w:val="24"/>
+          <w:szCs w:val="24"/>
+        </w:rPr>
+        <w:t>*Les ventes suivent l’évolution de notre communication auprès des laboratoires. L’objectif atteint en troisième année (14 nouvelles ventes dans l’année), correspond à 1/40</w:t>
+      </w:r>
+      <w:r>
+        <w:rPr>
+          <w:rFonts w:ascii="Palatino Linotype" w:hAnsi="Palatino Linotype"/>
+          <w:sz w:val="24"/>
+          <w:szCs w:val="24"/>
+          <w:vertAlign w:val="superscript"/>
+        </w:rPr>
+        <w:t>ième</w:t>
+      </w:r>
+      <w:r>
+        <w:rPr>
+          <w:rFonts w:ascii="Palatino Linotype" w:hAnsi="Palatino Linotype"/>
+          <w:sz w:val="24"/>
+          <w:szCs w:val="24"/>
+        </w:rPr>
+        <w:t xml:space="preserve"> des ventes mondiales annuelles de microscopes compatibles avec notre technologie.</w:t>
+      </w:r>
+    </w:p>
+    <w:p>
+      <w:pPr>
+        <w:pStyle w:val="Paragraphedeliste"/>
+        <w:spacing w:after="0"/>
+        <w:jc w:val="both"/>
+        <w:rPr>
+          <w:rFonts w:ascii="Palatino Linotype" w:hAnsi="Palatino Linotype"/>
+          <w:sz w:val="24"/>
+          <w:szCs w:val="24"/>
+        </w:rPr>
+      </w:pPr>
     </w:p>
     <w:p>
       <w:pPr>
@@ -9073,9 +9868,9 @@
               </wp:anchor>
             </w:drawing>
           </mc:Choice>
-          <mc:Fallback xmlns:w16se="http://schemas.microsoft.com/office/word/2015/wordml/symex" xmlns:w15="http://schemas.microsoft.com/office/word/2012/wordml" xmlns:cx2="http://schemas.microsoft.com/office/drawing/2015/10/21/chartex" xmlns:cx1="http://schemas.microsoft.com/office/drawing/2015/9/8/chartex" xmlns:cx="http://schemas.microsoft.com/office/drawing/2014/chartex">
+          <mc:Fallback>
             <w:pict>
-              <v:shape w14:anchorId="2FE7711A" id="Zone de texte 19" o:spid="_x0000_s1037" type="#_x0000_t202" style="position:absolute;left:0;text-align:left;margin-left:30.55pt;margin-top:638.8pt;width:397.2pt;height:.05pt;z-index:251676672;visibility:visible;mso-wrap-style:square;mso-wrap-distance-left:9pt;mso-wrap-distance-top:0;mso-wrap-distance-right:9pt;mso-wrap-distance-bottom:0;mso-position-horizontal:absolute;mso-position-horizontal-relative:text;mso-position-vertical:absolute;mso-position-vertical-relative:text;v-text-anchor:top" o:gfxdata="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" stroked="f">
+              <v:shape id="Zone de texte 19" o:spid="_x0000_s1037" type="#_x0000_t202" style="position:absolute;left:0;text-align:left;margin-left:30.55pt;margin-top:638.8pt;width:397.2pt;height:.05pt;z-index:251676672;visibility:visible;mso-wrap-style:square;mso-wrap-distance-left:9pt;mso-wrap-distance-top:0;mso-wrap-distance-right:9pt;mso-wrap-distance-bottom:0;mso-position-horizontal:absolute;mso-position-horizontal-relative:text;mso-position-vertical:absolute;mso-position-vertical-relative:text;v-text-anchor:top" o:gfxdata="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" stroked="f">
                 <v:textbox style="mso-fit-shape-to-text:t" inset="0,0,0,0">
                   <w:txbxContent>
                     <w:p>
@@ -9137,7 +9932,7 @@
                     </pic:cNvPicPr>
                   </pic:nvPicPr>
                   <pic:blipFill>
-                    <a:blip r:embed="rId22" cstate="print">
+                    <a:blip r:embed="rId23" cstate="print">
                       <a:extLst>
                         <a:ext uri="{28A0092B-C50C-407E-A947-70E740481C1C}">
                           <a14:useLocalDpi xmlns:a14="http://schemas.microsoft.com/office/drawing/2010/main" val="0"/>
@@ -9278,9 +10073,9 @@
               </wp:anchor>
             </w:drawing>
           </mc:Choice>
-          <mc:Fallback xmlns:w16se="http://schemas.microsoft.com/office/word/2015/wordml/symex" xmlns:w15="http://schemas.microsoft.com/office/word/2012/wordml" xmlns:cx2="http://schemas.microsoft.com/office/drawing/2015/10/21/chartex" xmlns:cx1="http://schemas.microsoft.com/office/drawing/2015/9/8/chartex" xmlns:cx="http://schemas.microsoft.com/office/drawing/2014/chartex">
+          <mc:Fallback>
             <w:pict>
-              <v:shape w14:anchorId="44D86F33" id="Zone de texte 20" o:spid="_x0000_s1038" type="#_x0000_t202" style="position:absolute;left:0;text-align:left;margin-left:14.65pt;margin-top:603.45pt;width:419.75pt;height:.05pt;z-index:251678720;visibility:visible;mso-wrap-style:square;mso-wrap-distance-left:9pt;mso-wrap-distance-top:0;mso-wrap-distance-right:9pt;mso-wrap-distance-bottom:0;mso-position-horizontal:absolute;mso-position-horizontal-relative:text;mso-position-vertical:absolute;mso-position-vertical-relative:text;v-text-anchor:top" o:gfxdata="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" stroked="f">
+              <v:shape id="Zone de texte 20" o:spid="_x0000_s1038" type="#_x0000_t202" style="position:absolute;left:0;text-align:left;margin-left:14.65pt;margin-top:603.45pt;width:419.75pt;height:.05pt;z-index:251678720;visibility:visible;mso-wrap-style:square;mso-wrap-distance-left:9pt;mso-wrap-distance-top:0;mso-wrap-distance-right:9pt;mso-wrap-distance-bottom:0;mso-position-horizontal:absolute;mso-position-horizontal-relative:text;mso-position-vertical:absolute;mso-position-vertical-relative:text;v-text-anchor:top" o:gfxdata="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" stroked="f">
                 <v:textbox style="mso-fit-shape-to-text:t" inset="0,0,0,0">
                   <w:txbxContent>
                     <w:p>
@@ -9342,7 +10137,7 @@
                     </pic:cNvPicPr>
                   </pic:nvPicPr>
                   <pic:blipFill>
-                    <a:blip r:embed="rId23" cstate="print">
+                    <a:blip r:embed="rId24" cstate="print">
                       <a:extLst>
                         <a:ext uri="{28A0092B-C50C-407E-A947-70E740481C1C}">
                           <a14:useLocalDpi xmlns:a14="http://schemas.microsoft.com/office/drawing/2010/main" val="0"/>
@@ -9403,8 +10198,8 @@
       </w:pPr>
     </w:p>
     <w:sectPr>
-      <w:headerReference w:type="default" r:id="rId24"/>
-      <w:footerReference w:type="default" r:id="rId25"/>
+      <w:headerReference w:type="default" r:id="rId25"/>
+      <w:footerReference w:type="default" r:id="rId26"/>
       <w:pgSz w:w="11906" w:h="16838"/>
       <w:pgMar w:top="1417" w:right="1417" w:bottom="1417" w:left="1417" w:header="708" w:footer="708" w:gutter="0"/>
       <w:cols w:space="708"/>
@@ -9470,7 +10265,7 @@
           <w:rPr>
             <w:noProof/>
           </w:rPr>
-          <w:t>14</w:t>
+          <w:t>25</w:t>
         </w:r>
         <w:r>
           <w:fldChar w:fldCharType="end"/>
@@ -9609,6 +10404,127 @@
     </w:pPr>
   </w:p>
 </w:hdr>
+</file>
+
+<file path=word/numbering.xml><?xml version="1.0" encoding="utf-8"?>
+<w:numbering xmlns:wpc="http://schemas.microsoft.com/office/word/2010/wordprocessingCanvas" xmlns:mc="http://schemas.openxmlformats.org/markup-compatibility/2006" xmlns:o="urn:schemas-microsoft-com:office:office" xmlns:r="http://schemas.openxmlformats.org/officeDocument/2006/relationships" xmlns:m="http://schemas.openxmlformats.org/officeDocument/2006/math" xmlns:v="urn:schemas-microsoft-com:vml" xmlns:wp14="http://schemas.microsoft.com/office/word/2010/wordprocessingDrawing" xmlns:wp="http://schemas.openxmlformats.org/drawingml/2006/wordprocessingDrawing" xmlns:w10="urn:schemas-microsoft-com:office:word" xmlns:w="http://schemas.openxmlformats.org/wordprocessingml/2006/main" xmlns:w14="http://schemas.microsoft.com/office/word/2010/wordml" xmlns:wpg="http://schemas.microsoft.com/office/word/2010/wordprocessingGroup" xmlns:wpi="http://schemas.microsoft.com/office/word/2010/wordprocessingInk" xmlns:wne="http://schemas.microsoft.com/office/word/2006/wordml" xmlns:wps="http://schemas.microsoft.com/office/word/2010/wordprocessingShape" mc:Ignorable="w14 wp14">
+  <w:abstractNum w:abstractNumId="0">
+    <w:nsid w:val="62331837"/>
+    <w:multiLevelType w:val="hybridMultilevel"/>
+    <w:tmpl w:val="ACFAA3BC"/>
+    <w:lvl w:ilvl="0" w:tplc="040C0001">
+      <w:start w:val="1"/>
+      <w:numFmt w:val="bullet"/>
+      <w:lvlText w:val=""/>
+      <w:lvlJc w:val="left"/>
+      <w:pPr>
+        <w:ind w:left="720" w:hanging="360"/>
+      </w:pPr>
+      <w:rPr>
+        <w:rFonts w:ascii="Symbol" w:hAnsi="Symbol" w:hint="default"/>
+      </w:rPr>
+    </w:lvl>
+    <w:lvl w:ilvl="1" w:tplc="040C0003" w:tentative="1">
+      <w:start w:val="1"/>
+      <w:numFmt w:val="bullet"/>
+      <w:lvlText w:val="o"/>
+      <w:lvlJc w:val="left"/>
+      <w:pPr>
+        <w:ind w:left="1440" w:hanging="360"/>
+      </w:pPr>
+      <w:rPr>
+        <w:rFonts w:ascii="Courier New" w:hAnsi="Courier New" w:cs="Courier New" w:hint="default"/>
+      </w:rPr>
+    </w:lvl>
+    <w:lvl w:ilvl="2" w:tplc="040C0005" w:tentative="1">
+      <w:start w:val="1"/>
+      <w:numFmt w:val="bullet"/>
+      <w:lvlText w:val=""/>
+      <w:lvlJc w:val="left"/>
+      <w:pPr>
+        <w:ind w:left="2160" w:hanging="360"/>
+      </w:pPr>
+      <w:rPr>
+        <w:rFonts w:ascii="Wingdings" w:hAnsi="Wingdings" w:hint="default"/>
+      </w:rPr>
+    </w:lvl>
+    <w:lvl w:ilvl="3" w:tplc="040C0001" w:tentative="1">
+      <w:start w:val="1"/>
+      <w:numFmt w:val="bullet"/>
+      <w:lvlText w:val=""/>
+      <w:lvlJc w:val="left"/>
+      <w:pPr>
+        <w:ind w:left="2880" w:hanging="360"/>
+      </w:pPr>
+      <w:rPr>
+        <w:rFonts w:ascii="Symbol" w:hAnsi="Symbol" w:hint="default"/>
+      </w:rPr>
+    </w:lvl>
+    <w:lvl w:ilvl="4" w:tplc="040C0003" w:tentative="1">
+      <w:start w:val="1"/>
+      <w:numFmt w:val="bullet"/>
+      <w:lvlText w:val="o"/>
+      <w:lvlJc w:val="left"/>
+      <w:pPr>
+        <w:ind w:left="3600" w:hanging="360"/>
+      </w:pPr>
+      <w:rPr>
+        <w:rFonts w:ascii="Courier New" w:hAnsi="Courier New" w:cs="Courier New" w:hint="default"/>
+      </w:rPr>
+    </w:lvl>
+    <w:lvl w:ilvl="5" w:tplc="040C0005" w:tentative="1">
+      <w:start w:val="1"/>
+      <w:numFmt w:val="bullet"/>
+      <w:lvlText w:val=""/>
+      <w:lvlJc w:val="left"/>
+      <w:pPr>
+        <w:ind w:left="4320" w:hanging="360"/>
+      </w:pPr>
+      <w:rPr>
+        <w:rFonts w:ascii="Wingdings" w:hAnsi="Wingdings" w:hint="default"/>
+      </w:rPr>
+    </w:lvl>
+    <w:lvl w:ilvl="6" w:tplc="040C0001" w:tentative="1">
+      <w:start w:val="1"/>
+      <w:numFmt w:val="bullet"/>
+      <w:lvlText w:val=""/>
+      <w:lvlJc w:val="left"/>
+      <w:pPr>
+        <w:ind w:left="5040" w:hanging="360"/>
+      </w:pPr>
+      <w:rPr>
+        <w:rFonts w:ascii="Symbol" w:hAnsi="Symbol" w:hint="default"/>
+      </w:rPr>
+    </w:lvl>
+    <w:lvl w:ilvl="7" w:tplc="040C0003" w:tentative="1">
+      <w:start w:val="1"/>
+      <w:numFmt w:val="bullet"/>
+      <w:lvlText w:val="o"/>
+      <w:lvlJc w:val="left"/>
+      <w:pPr>
+        <w:ind w:left="5760" w:hanging="360"/>
+      </w:pPr>
+      <w:rPr>
+        <w:rFonts w:ascii="Courier New" w:hAnsi="Courier New" w:cs="Courier New" w:hint="default"/>
+      </w:rPr>
+    </w:lvl>
+    <w:lvl w:ilvl="8" w:tplc="040C0005" w:tentative="1">
+      <w:start w:val="1"/>
+      <w:numFmt w:val="bullet"/>
+      <w:lvlText w:val=""/>
+      <w:lvlJc w:val="left"/>
+      <w:pPr>
+        <w:ind w:left="6480" w:hanging="360"/>
+      </w:pPr>
+      <w:rPr>
+        <w:rFonts w:ascii="Wingdings" w:hAnsi="Wingdings" w:hint="default"/>
+      </w:rPr>
+    </w:lvl>
+  </w:abstractNum>
+  <w:num w:numId="1">
+    <w:abstractNumId w:val="0"/>
+  </w:num>
+</w:numbering>
 </file>
 
 <file path=word/styles.xml><?xml version="1.0" encoding="utf-8"?>
@@ -10137,6 +11053,17 @@
       <w:color w:val="4F81BD" w:themeColor="accent1"/>
     </w:rPr>
   </w:style>
+  <w:style w:type="paragraph" w:styleId="Paragraphedeliste">
+    <w:name w:val="List Paragraph"/>
+    <w:basedOn w:val="Normal"/>
+    <w:uiPriority w:val="34"/>
+    <w:qFormat/>
+    <w:rsid w:val="00E4294A"/>
+    <w:pPr>
+      <w:ind w:left="720"/>
+      <w:contextualSpacing/>
+    </w:pPr>
+  </w:style>
 </w:styles>
 </file>
 
@@ -10666,6 +11593,17 @@
       <w:color w:val="4F81BD" w:themeColor="accent1"/>
     </w:rPr>
   </w:style>
+  <w:style w:type="paragraph" w:styleId="Paragraphedeliste">
+    <w:name w:val="List Paragraph"/>
+    <w:basedOn w:val="Normal"/>
+    <w:uiPriority w:val="34"/>
+    <w:qFormat/>
+    <w:rsid w:val="00E4294A"/>
+    <w:pPr>
+      <w:ind w:left="720"/>
+      <w:contextualSpacing/>
+    </w:pPr>
+  </w:style>
 </w:styles>
 </file>
 
@@ -10910,11 +11848,11 @@
           <c:showPercent val="0"/>
           <c:showBubbleSize val="0"/>
         </c:dLbls>
-        <c:axId val="243390336"/>
-        <c:axId val="243391872"/>
+        <c:axId val="153905792"/>
+        <c:axId val="153919872"/>
       </c:radarChart>
       <c:catAx>
-        <c:axId val="243390336"/>
+        <c:axId val="153905792"/>
         <c:scaling>
           <c:orientation val="minMax"/>
         </c:scaling>
@@ -10925,7 +11863,7 @@
         <c:majorTickMark val="out"/>
         <c:minorTickMark val="none"/>
         <c:tickLblPos val="nextTo"/>
-        <c:crossAx val="243391872"/>
+        <c:crossAx val="153919872"/>
         <c:crosses val="autoZero"/>
         <c:auto val="1"/>
         <c:lblAlgn val="ctr"/>
@@ -10933,7 +11871,7 @@
         <c:noMultiLvlLbl val="0"/>
       </c:catAx>
       <c:valAx>
-        <c:axId val="243391872"/>
+        <c:axId val="153919872"/>
         <c:scaling>
           <c:orientation val="minMax"/>
         </c:scaling>
@@ -10944,7 +11882,7 @@
         <c:majorTickMark val="cross"/>
         <c:minorTickMark val="none"/>
         <c:tickLblPos val="nextTo"/>
-        <c:crossAx val="243390336"/>
+        <c:crossAx val="153905792"/>
         <c:crosses val="autoZero"/>
         <c:crossBetween val="between"/>
       </c:valAx>
@@ -11228,11 +12166,11 @@
           <c:showPercent val="0"/>
           <c:showBubbleSize val="0"/>
         </c:dLbls>
-        <c:axId val="243452160"/>
-        <c:axId val="243462144"/>
+        <c:axId val="153938944"/>
+        <c:axId val="217449216"/>
       </c:radarChart>
       <c:catAx>
-        <c:axId val="243452160"/>
+        <c:axId val="153938944"/>
         <c:scaling>
           <c:orientation val="minMax"/>
         </c:scaling>
@@ -11243,7 +12181,7 @@
         <c:majorTickMark val="out"/>
         <c:minorTickMark val="none"/>
         <c:tickLblPos val="nextTo"/>
-        <c:crossAx val="243462144"/>
+        <c:crossAx val="217449216"/>
         <c:crosses val="autoZero"/>
         <c:auto val="1"/>
         <c:lblAlgn val="ctr"/>
@@ -11251,7 +12189,7 @@
         <c:noMultiLvlLbl val="0"/>
       </c:catAx>
       <c:valAx>
-        <c:axId val="243462144"/>
+        <c:axId val="217449216"/>
         <c:scaling>
           <c:orientation val="minMax"/>
         </c:scaling>
@@ -11262,7 +12200,7 @@
         <c:majorTickMark val="cross"/>
         <c:minorTickMark val="none"/>
         <c:tickLblPos val="nextTo"/>
-        <c:crossAx val="243452160"/>
+        <c:crossAx val="153938944"/>
         <c:crosses val="autoZero"/>
         <c:crossBetween val="between"/>
       </c:valAx>
@@ -11726,7 +12664,7 @@
 </file>
 
 <file path=customXml/itemProps1.xml><?xml version="1.0" encoding="utf-8"?>
-<ds:datastoreItem xmlns:ds="http://schemas.openxmlformats.org/officeDocument/2006/customXml" ds:itemID="{14F30634-23F6-4FF8-84CE-4A5274A69FFF}">
+<ds:datastoreItem xmlns:ds="http://schemas.openxmlformats.org/officeDocument/2006/customXml" ds:itemID="{2F2633A9-A7DD-47A9-88FD-D2CB9E74040C}">
   <ds:schemaRefs>
     <ds:schemaRef ds:uri="http://schemas.openxmlformats.org/officeDocument/2006/bibliography"/>
   </ds:schemaRefs>

</xml_diff>

<commit_message>
Tout est envoyé cest trop tard
</commit_message>
<xml_diff>
--- a/OppAffaire/Business Plan/Farview-BusinessPlan2016.docx
+++ b/OppAffaire/Business Plan/Farview-BusinessPlan2016.docx
@@ -194,26 +194,34 @@
           <w:szCs w:val="24"/>
         </w:rPr>
       </w:pPr>
+    </w:p>
+    <w:p>
+      <w:pPr>
+        <w:spacing w:after="0"/>
+        <w:jc w:val="both"/>
+        <w:rPr>
+          <w:rFonts w:ascii="Palatino Linotype" w:hAnsi="Palatino Linotype"/>
+          <w:sz w:val="24"/>
+          <w:szCs w:val="24"/>
+        </w:rPr>
+      </w:pPr>
+      <w:r>
+        <w:rPr>
+          <w:rFonts w:ascii="Palatino Linotype" w:hAnsi="Palatino Linotype"/>
+          <w:sz w:val="24"/>
+          <w:szCs w:val="24"/>
+        </w:rPr>
+        <w:t xml:space="preserve">Grâce à une nouvelle méthode brevetée de mesure de la profondeur nous sommes en mesure de fournir un logiciel de mesure et de reconstitution 3D d’échantillons à des </w:t>
+      </w:r>
       <w:bookmarkStart w:id="0" w:name="_GoBack"/>
       <w:bookmarkEnd w:id="0"/>
-    </w:p>
-    <w:p>
-      <w:pPr>
-        <w:spacing w:after="0"/>
-        <w:jc w:val="both"/>
-        <w:rPr>
-          <w:rFonts w:ascii="Palatino Linotype" w:hAnsi="Palatino Linotype"/>
-          <w:sz w:val="24"/>
-          <w:szCs w:val="24"/>
-        </w:rPr>
-      </w:pPr>
-      <w:r>
-        <w:rPr>
-          <w:rFonts w:ascii="Palatino Linotype" w:hAnsi="Palatino Linotype"/>
-          <w:sz w:val="24"/>
-          <w:szCs w:val="24"/>
-        </w:rPr>
-        <w:t>Grâce à une nouvelle méthode brevetée de mesure de la profondeur nous sommes en mesure de fournir un logiciel de mesure et de reconstitution 3D d’échantillons à des précisions jamais atteintes, mais aussi avec rapidité et facilité d’utilisation.</w:t>
+      <w:r>
+        <w:rPr>
+          <w:rFonts w:ascii="Palatino Linotype" w:hAnsi="Palatino Linotype"/>
+          <w:sz w:val="24"/>
+          <w:szCs w:val="24"/>
+        </w:rPr>
+        <w:t>précisions jamais atteintes, mais aussi avec rapidité et facilité d’utilisation.</w:t>
       </w:r>
     </w:p>
     <w:p>
@@ -458,7 +466,7 @@
                 <w:noProof/>
                 <w:webHidden/>
               </w:rPr>
-              <w:t>4</w:t>
+              <w:t>3</w:t>
             </w:r>
             <w:r>
               <w:rPr>
@@ -516,20 +524,16 @@
                 <w:noProof/>
                 <w:webHidden/>
               </w:rPr>
-            </w:r>
-            <w:r>
-              <w:rPr>
-                <w:noProof/>
-                <w:webHidden/>
-              </w:rPr>
               <w:fldChar w:fldCharType="separate"/>
             </w:r>
             <w:r>
               <w:rPr>
-                <w:noProof/>
-                <w:webHidden/>
-              </w:rPr>
-              <w:t>4</w:t>
+                <w:b/>
+                <w:bCs/>
+                <w:noProof/>
+                <w:webHidden/>
+              </w:rPr>
+              <w:t>Erreur ! Signet non défini.</w:t>
             </w:r>
             <w:r>
               <w:rPr>
@@ -600,7 +604,7 @@
                 <w:noProof/>
                 <w:webHidden/>
               </w:rPr>
-              <w:t>5</w:t>
+              <w:t>4</w:t>
             </w:r>
             <w:r>
               <w:rPr>
@@ -742,7 +746,7 @@
                 <w:noProof/>
                 <w:webHidden/>
               </w:rPr>
-              <w:t>8</w:t>
+              <w:t>7</w:t>
             </w:r>
             <w:r>
               <w:rPr>
@@ -813,7 +817,7 @@
                 <w:noProof/>
                 <w:webHidden/>
               </w:rPr>
-              <w:t>8</w:t>
+              <w:t>7</w:t>
             </w:r>
             <w:r>
               <w:rPr>
@@ -884,7 +888,7 @@
                 <w:noProof/>
                 <w:webHidden/>
               </w:rPr>
-              <w:t>9</w:t>
+              <w:t>8</w:t>
             </w:r>
             <w:r>
               <w:rPr>
@@ -955,7 +959,7 @@
                 <w:noProof/>
                 <w:webHidden/>
               </w:rPr>
-              <w:t>14</w:t>
+              <w:t>13</w:t>
             </w:r>
             <w:r>
               <w:rPr>
@@ -1310,7 +1314,7 @@
                 <w:noProof/>
                 <w:webHidden/>
               </w:rPr>
-              <w:t>18</w:t>
+              <w:t>19</w:t>
             </w:r>
             <w:r>
               <w:rPr>
@@ -1381,7 +1385,7 @@
                 <w:noProof/>
                 <w:webHidden/>
               </w:rPr>
-              <w:t>19</w:t>
+              <w:t>20</w:t>
             </w:r>
             <w:r>
               <w:rPr>
@@ -1452,7 +1456,7 @@
                 <w:noProof/>
                 <w:webHidden/>
               </w:rPr>
-              <w:t>19</w:t>
+              <w:t>20</w:t>
             </w:r>
             <w:r>
               <w:rPr>
@@ -2232,7 +2236,7 @@
               </wp:anchor>
             </w:drawing>
           </mc:Choice>
-          <mc:Fallback xmlns:cx="http://schemas.microsoft.com/office/drawing/2014/chartex" xmlns:cx1="http://schemas.microsoft.com/office/drawing/2015/9/8/chartex" xmlns:cx2="http://schemas.microsoft.com/office/drawing/2015/10/21/chartex" xmlns:w15="http://schemas.microsoft.com/office/word/2012/wordml" xmlns:w16se="http://schemas.microsoft.com/office/word/2015/wordml/symex">
+          <mc:Fallback xmlns:w16se="http://schemas.microsoft.com/office/word/2015/wordml/symex" xmlns:w15="http://schemas.microsoft.com/office/word/2012/wordml" xmlns:cx2="http://schemas.microsoft.com/office/drawing/2015/10/21/chartex" xmlns:cx1="http://schemas.microsoft.com/office/drawing/2015/9/8/chartex" xmlns:cx="http://schemas.microsoft.com/office/drawing/2014/chartex">
             <w:pict>
               <v:group w14:anchorId="6C5516DD" id="Groupe 5" o:spid="_x0000_s1026" style="position:absolute;left:0;text-align:left;margin-left:197.95pt;margin-top:13.7pt;width:266.35pt;height:179.4pt;z-index:-251632640;mso-width-relative:margin;mso-height-relative:margin" coordsize="25444,14836" o:gfxdata="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">
                 <v:shapetype id="_x0000_t75" coordsize="21600,21600" o:spt="75" o:preferrelative="t" path="m@4@5l@4@11@9@11@9@5xe" filled="f" stroked="f">
@@ -2420,7 +2424,7 @@
               </wp:anchor>
             </w:drawing>
           </mc:Choice>
-          <mc:Fallback xmlns:cx="http://schemas.microsoft.com/office/drawing/2014/chartex" xmlns:cx1="http://schemas.microsoft.com/office/drawing/2015/9/8/chartex" xmlns:cx2="http://schemas.microsoft.com/office/drawing/2015/10/21/chartex" xmlns:w15="http://schemas.microsoft.com/office/word/2012/wordml" xmlns:w16se="http://schemas.microsoft.com/office/word/2015/wordml/symex">
+          <mc:Fallback xmlns:w16se="http://schemas.microsoft.com/office/word/2015/wordml/symex" xmlns:w15="http://schemas.microsoft.com/office/word/2012/wordml" xmlns:cx2="http://schemas.microsoft.com/office/drawing/2015/10/21/chartex" xmlns:cx1="http://schemas.microsoft.com/office/drawing/2015/9/8/chartex" xmlns:cx="http://schemas.microsoft.com/office/drawing/2014/chartex">
             <w:pict>
               <v:group w14:anchorId="1A55BC22" id="Groupe 28" o:spid="_x0000_s1029" style="position:absolute;left:0;text-align:left;margin-left:27.55pt;margin-top:7.7pt;width:144.6pt;height:189pt;z-index:251684864" coordsize="18364,24003" o:gfxdata="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">
                 <v:shape id="Image 26" o:spid="_x0000_s1030" type="#_x0000_t75" style="position:absolute;width:17221;height:21183;visibility:visible;mso-wrap-style:square" o:gfxdata="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">
@@ -6715,7 +6719,7 @@
               </wp:anchor>
             </w:drawing>
           </mc:Choice>
-          <mc:Fallback xmlns:cx="http://schemas.microsoft.com/office/drawing/2014/chartex" xmlns:cx1="http://schemas.microsoft.com/office/drawing/2015/9/8/chartex" xmlns:cx2="http://schemas.microsoft.com/office/drawing/2015/10/21/chartex" xmlns:w15="http://schemas.microsoft.com/office/word/2012/wordml" xmlns:w16se="http://schemas.microsoft.com/office/word/2015/wordml/symex">
+          <mc:Fallback xmlns:w16se="http://schemas.microsoft.com/office/word/2015/wordml/symex" xmlns:w15="http://schemas.microsoft.com/office/word/2012/wordml" xmlns:cx2="http://schemas.microsoft.com/office/drawing/2015/10/21/chartex" xmlns:cx1="http://schemas.microsoft.com/office/drawing/2015/9/8/chartex" xmlns:cx="http://schemas.microsoft.com/office/drawing/2014/chartex">
             <w:pict>
               <v:group w14:anchorId="75DAFBC4" id="Groupe 22" o:spid="_x0000_s1032" style="position:absolute;left:0;text-align:left;margin-left:45.7pt;margin-top:168.8pt;width:373.7pt;height:292.5pt;z-index:251681792;mso-position-horizontal-relative:margin;mso-width-relative:margin;mso-height-relative:margin" coordsize="53174,45720" o:gfxdata="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">
                 <v:shape id="Image 11" o:spid="_x0000_s1033" type="#_x0000_t75" style="position:absolute;width:53174;height:40379;visibility:visible;mso-wrap-style:square" o:gfxdata="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">
@@ -7265,7 +7269,7 @@
               </wp:anchor>
             </w:drawing>
           </mc:Choice>
-          <mc:Fallback xmlns:cx="http://schemas.microsoft.com/office/drawing/2014/chartex" xmlns:cx1="http://schemas.microsoft.com/office/drawing/2015/9/8/chartex" xmlns:cx2="http://schemas.microsoft.com/office/drawing/2015/10/21/chartex" xmlns:w15="http://schemas.microsoft.com/office/word/2012/wordml" xmlns:w16se="http://schemas.microsoft.com/office/word/2015/wordml/symex">
+          <mc:Fallback xmlns:w16se="http://schemas.microsoft.com/office/word/2015/wordml/symex" xmlns:w15="http://schemas.microsoft.com/office/word/2012/wordml" xmlns:cx2="http://schemas.microsoft.com/office/drawing/2015/10/21/chartex" xmlns:cx1="http://schemas.microsoft.com/office/drawing/2015/9/8/chartex" xmlns:cx="http://schemas.microsoft.com/office/drawing/2014/chartex">
             <w:pict>
               <v:group w14:anchorId="709D63CB" id="Groupe 14" o:spid="_x0000_s1035" style="position:absolute;left:0;text-align:left;margin-left:22.9pt;margin-top:68.45pt;width:383.75pt;height:129.65pt;z-index:251670528" coordsize="48736,16465" o:gfxdata="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">
                 <v:group id="Groupe 12" o:spid="_x0000_s1036" style="position:absolute;width:48736;height:13195" coordorigin=",-1380" coordsize="48739,13198" o:gfxdata="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">
@@ -7817,7 +7821,7 @@
               </wp:anchor>
             </w:drawing>
           </mc:Choice>
-          <mc:Fallback xmlns:cx="http://schemas.microsoft.com/office/drawing/2014/chartex" xmlns:cx1="http://schemas.microsoft.com/office/drawing/2015/9/8/chartex" xmlns:cx2="http://schemas.microsoft.com/office/drawing/2015/10/21/chartex" xmlns:w15="http://schemas.microsoft.com/office/word/2012/wordml" xmlns:w16se="http://schemas.microsoft.com/office/word/2015/wordml/symex">
+          <mc:Fallback xmlns:w16se="http://schemas.microsoft.com/office/word/2015/wordml/symex" xmlns:w15="http://schemas.microsoft.com/office/word/2012/wordml" xmlns:cx2="http://schemas.microsoft.com/office/drawing/2015/10/21/chartex" xmlns:cx1="http://schemas.microsoft.com/office/drawing/2015/9/8/chartex" xmlns:cx="http://schemas.microsoft.com/office/drawing/2014/chartex">
             <w:pict>
               <v:shape w14:anchorId="468E3A49" id="Zone de texte 1" o:spid="_x0000_s1040" type="#_x0000_t202" style="position:absolute;left:0;text-align:left;margin-left:57.25pt;margin-top:136.55pt;width:331.55pt;height:16.75pt;z-index:251689984;visibility:visible;mso-wrap-style:square;mso-width-percent:0;mso-height-percent:0;mso-wrap-distance-left:9pt;mso-wrap-distance-top:0;mso-wrap-distance-right:9pt;mso-wrap-distance-bottom:0;mso-position-horizontal:absolute;mso-position-horizontal-relative:text;mso-position-vertical:absolute;mso-position-vertical-relative:text;mso-width-percent:0;mso-height-percent:0;mso-width-relative:margin;mso-height-relative:margin;v-text-anchor:top" o:gfxdata="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" stroked="f">
                 <v:textbox inset="0,0,0,0">
@@ -10679,7 +10683,7 @@
               </wp:anchor>
             </w:drawing>
           </mc:Choice>
-          <mc:Fallback xmlns:cx="http://schemas.microsoft.com/office/drawing/2014/chartex" xmlns:cx1="http://schemas.microsoft.com/office/drawing/2015/9/8/chartex" xmlns:cx2="http://schemas.microsoft.com/office/drawing/2015/10/21/chartex" xmlns:w15="http://schemas.microsoft.com/office/word/2012/wordml" xmlns:w16se="http://schemas.microsoft.com/office/word/2015/wordml/symex">
+          <mc:Fallback xmlns:w16se="http://schemas.microsoft.com/office/word/2015/wordml/symex" xmlns:w15="http://schemas.microsoft.com/office/word/2012/wordml" xmlns:cx2="http://schemas.microsoft.com/office/drawing/2015/10/21/chartex" xmlns:cx1="http://schemas.microsoft.com/office/drawing/2015/9/8/chartex" xmlns:cx="http://schemas.microsoft.com/office/drawing/2014/chartex">
             <w:pict>
               <v:shape w14:anchorId="41E74CD3" id="Zone de texte 19" o:spid="_x0000_s1041" type="#_x0000_t202" style="position:absolute;left:0;text-align:left;margin-left:30.55pt;margin-top:638.8pt;width:397.2pt;height:.05pt;z-index:251676672;visibility:visible;mso-wrap-style:square;mso-wrap-distance-left:9pt;mso-wrap-distance-top:0;mso-wrap-distance-right:9pt;mso-wrap-distance-bottom:0;mso-position-horizontal:absolute;mso-position-horizontal-relative:text;mso-position-vertical:absolute;mso-position-vertical-relative:text;v-text-anchor:top" o:gfxdata="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" stroked="f">
                 <v:textbox style="mso-fit-shape-to-text:t" inset="0,0,0,0">
@@ -10805,7 +10809,7 @@
               </wp:anchor>
             </w:drawing>
           </mc:Choice>
-          <mc:Fallback xmlns:cx="http://schemas.microsoft.com/office/drawing/2014/chartex" xmlns:cx1="http://schemas.microsoft.com/office/drawing/2015/9/8/chartex" xmlns:cx2="http://schemas.microsoft.com/office/drawing/2015/10/21/chartex" xmlns:w15="http://schemas.microsoft.com/office/word/2012/wordml" xmlns:w16se="http://schemas.microsoft.com/office/word/2015/wordml/symex">
+          <mc:Fallback xmlns:w16se="http://schemas.microsoft.com/office/word/2015/wordml/symex" xmlns:w15="http://schemas.microsoft.com/office/word/2012/wordml" xmlns:cx2="http://schemas.microsoft.com/office/drawing/2015/10/21/chartex" xmlns:cx1="http://schemas.microsoft.com/office/drawing/2015/9/8/chartex" xmlns:cx="http://schemas.microsoft.com/office/drawing/2014/chartex">
             <w:pict>
               <v:shape w14:anchorId="44D86F33" id="Zone de texte 20" o:spid="_x0000_s1042" type="#_x0000_t202" style="position:absolute;left:0;text-align:left;margin-left:14.65pt;margin-top:603.45pt;width:419.75pt;height:.05pt;z-index:251678720;visibility:visible;mso-wrap-style:square;mso-wrap-distance-left:9pt;mso-wrap-distance-top:0;mso-wrap-distance-right:9pt;mso-wrap-distance-bottom:0;mso-position-horizontal:absolute;mso-position-horizontal-relative:text;mso-position-vertical:absolute;mso-position-vertical-relative:text;v-text-anchor:top" o:gfxdata="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" stroked="f">
                 <v:textbox style="mso-fit-shape-to-text:t" inset="0,0,0,0">
@@ -12823,11 +12827,11 @@
           <c:showPercent val="0"/>
           <c:showBubbleSize val="0"/>
         </c:dLbls>
-        <c:axId val="75622656"/>
-        <c:axId val="80347136"/>
+        <c:axId val="135330048"/>
+        <c:axId val="135540736"/>
       </c:radarChart>
       <c:catAx>
-        <c:axId val="75622656"/>
+        <c:axId val="135330048"/>
         <c:scaling>
           <c:orientation val="minMax"/>
         </c:scaling>
@@ -12838,7 +12842,7 @@
         <c:majorTickMark val="out"/>
         <c:minorTickMark val="none"/>
         <c:tickLblPos val="nextTo"/>
-        <c:crossAx val="80347136"/>
+        <c:crossAx val="135540736"/>
         <c:crosses val="autoZero"/>
         <c:auto val="1"/>
         <c:lblAlgn val="ctr"/>
@@ -12846,7 +12850,7 @@
         <c:noMultiLvlLbl val="0"/>
       </c:catAx>
       <c:valAx>
-        <c:axId val="80347136"/>
+        <c:axId val="135540736"/>
         <c:scaling>
           <c:orientation val="minMax"/>
         </c:scaling>
@@ -12857,7 +12861,7 @@
         <c:majorTickMark val="cross"/>
         <c:minorTickMark val="none"/>
         <c:tickLblPos val="nextTo"/>
-        <c:crossAx val="75622656"/>
+        <c:crossAx val="135330048"/>
         <c:crosses val="autoZero"/>
         <c:crossBetween val="between"/>
       </c:valAx>
@@ -13141,11 +13145,11 @@
           <c:showPercent val="0"/>
           <c:showBubbleSize val="0"/>
         </c:dLbls>
-        <c:axId val="80374400"/>
-        <c:axId val="80380288"/>
+        <c:axId val="135559808"/>
+        <c:axId val="135569792"/>
       </c:radarChart>
       <c:catAx>
-        <c:axId val="80374400"/>
+        <c:axId val="135559808"/>
         <c:scaling>
           <c:orientation val="minMax"/>
         </c:scaling>
@@ -13156,7 +13160,7 @@
         <c:majorTickMark val="out"/>
         <c:minorTickMark val="none"/>
         <c:tickLblPos val="nextTo"/>
-        <c:crossAx val="80380288"/>
+        <c:crossAx val="135569792"/>
         <c:crosses val="autoZero"/>
         <c:auto val="1"/>
         <c:lblAlgn val="ctr"/>
@@ -13164,7 +13168,7 @@
         <c:noMultiLvlLbl val="0"/>
       </c:catAx>
       <c:valAx>
-        <c:axId val="80380288"/>
+        <c:axId val="135569792"/>
         <c:scaling>
           <c:orientation val="minMax"/>
         </c:scaling>
@@ -13175,7 +13179,7 @@
         <c:majorTickMark val="cross"/>
         <c:minorTickMark val="none"/>
         <c:tickLblPos val="nextTo"/>
-        <c:crossAx val="80374400"/>
+        <c:crossAx val="135559808"/>
         <c:crosses val="autoZero"/>
         <c:crossBetween val="between"/>
       </c:valAx>
@@ -13639,7 +13643,7 @@
 </file>
 
 <file path=customXml/itemProps1.xml><?xml version="1.0" encoding="utf-8"?>
-<ds:datastoreItem xmlns:ds="http://schemas.openxmlformats.org/officeDocument/2006/customXml" ds:itemID="{9AE36F13-F1F6-437D-B581-86D7C5BAB62D}">
+<ds:datastoreItem xmlns:ds="http://schemas.openxmlformats.org/officeDocument/2006/customXml" ds:itemID="{A94ECFF6-9BE7-4A6A-A719-B26D7191E30A}">
   <ds:schemaRefs>
     <ds:schemaRef ds:uri="http://schemas.openxmlformats.org/officeDocument/2006/bibliography"/>
   </ds:schemaRefs>

</xml_diff>